<commit_message>
final commit with correction in reports
</commit_message>
<xml_diff>
--- a/Battle of Neighbourhood_Fina_Report.docx
+++ b/Battle of Neighbourhood_Fina_Report.docx
@@ -1,6 +1,6 @@
 
 <file path=word/document.xml><?xml version="1.0" encoding="utf-8"?>
-<w:document xmlns:wpc="http://schemas.microsoft.com/office/word/2010/wordprocessingCanvas" xmlns:cx="http://schemas.microsoft.com/office/drawing/2014/chartex" xmlns:cx1="http://schemas.microsoft.com/office/drawing/2015/9/8/chartex" xmlns:cx2="http://schemas.microsoft.com/office/drawing/2015/10/21/chartex" xmlns:cx3="http://schemas.microsoft.com/office/drawing/2016/5/9/chartex" xmlns:cx4="http://schemas.microsoft.com/office/drawing/2016/5/10/chartex" xmlns:cx5="http://schemas.microsoft.com/office/drawing/2016/5/11/chartex" xmlns:cx6="http://schemas.microsoft.com/office/drawing/2016/5/12/chartex" xmlns:cx7="http://schemas.microsoft.com/office/drawing/2016/5/13/chartex" xmlns:cx8="http://schemas.microsoft.com/office/drawing/2016/5/14/chartex" xmlns:mc="http://schemas.openxmlformats.org/markup-compatibility/2006" xmlns:aink="http://schemas.microsoft.com/office/drawing/2016/ink" xmlns:am3d="http://schemas.microsoft.com/office/drawing/2017/model3d" xmlns:o="urn:schemas-microsoft-com:office:office" xmlns:r="http://schemas.openxmlformats.org/officeDocument/2006/relationships" xmlns:m="http://schemas.openxmlformats.org/officeDocument/2006/math" xmlns:v="urn:schemas-microsoft-com:vml" xmlns:wp14="http://schemas.microsoft.com/office/word/2010/wordprocessingDrawing" xmlns:wp="http://schemas.openxmlformats.org/drawingml/2006/wordprocessingDrawing" xmlns:w10="urn:schemas-microsoft-com:office:word" xmlns:w="http://schemas.openxmlformats.org/wordprocessingml/2006/main" xmlns:w14="http://schemas.microsoft.com/office/word/2010/wordml" xmlns:w15="http://schemas.microsoft.com/office/word/2012/wordml" xmlns:w16cid="http://schemas.microsoft.com/office/word/2016/wordml/cid" xmlns:w16se="http://schemas.microsoft.com/office/word/2015/wordml/symex" xmlns:wpg="http://schemas.microsoft.com/office/word/2010/wordprocessingGroup" xmlns:wpi="http://schemas.microsoft.com/office/word/2010/wordprocessingInk" xmlns:wne="http://schemas.microsoft.com/office/word/2006/wordml" xmlns:wps="http://schemas.microsoft.com/office/word/2010/wordprocessingShape" mc:Ignorable="w14 w15 w16se w16cid wp14">
+<w:document xmlns:wpc="http://schemas.microsoft.com/office/word/2010/wordprocessingCanvas" xmlns:cx="http://schemas.microsoft.com/office/drawing/2014/chartex" xmlns:cx1="http://schemas.microsoft.com/office/drawing/2015/9/8/chartex" xmlns:mc="http://schemas.openxmlformats.org/markup-compatibility/2006" xmlns:o="urn:schemas-microsoft-com:office:office" xmlns:r="http://schemas.openxmlformats.org/officeDocument/2006/relationships" xmlns:m="http://schemas.openxmlformats.org/officeDocument/2006/math" xmlns:v="urn:schemas-microsoft-com:vml" xmlns:wp14="http://schemas.microsoft.com/office/word/2010/wordprocessingDrawing" xmlns:wp="http://schemas.openxmlformats.org/drawingml/2006/wordprocessingDrawing" xmlns:w10="urn:schemas-microsoft-com:office:word" xmlns:w="http://schemas.openxmlformats.org/wordprocessingml/2006/main" xmlns:w14="http://schemas.microsoft.com/office/word/2010/wordml" xmlns:w15="http://schemas.microsoft.com/office/word/2012/wordml" xmlns:w16se="http://schemas.microsoft.com/office/word/2015/wordml/symex" xmlns:wpg="http://schemas.microsoft.com/office/word/2010/wordprocessingGroup" xmlns:wpi="http://schemas.microsoft.com/office/word/2010/wordprocessingInk" xmlns:wne="http://schemas.microsoft.com/office/word/2006/wordml" xmlns:wps="http://schemas.microsoft.com/office/word/2010/wordprocessingShape" mc:Ignorable="w14 w15 w16se wp14">
   <w:body>
     <w:p>
       <w:pPr>
@@ -30,7 +30,22 @@
           <w:szCs w:val="51"/>
           <w:lang w:eastAsia="en-IN"/>
         </w:rPr>
-        <w:t>War of Neighbourhood: Toronto VS Vizag</w:t>
+        <w:t>Battle</w:t>
+      </w:r>
+      <w:bookmarkStart w:id="1" w:name="_GoBack"/>
+      <w:bookmarkEnd w:id="1"/>
+      <w:r>
+        <w:rPr>
+          <w:rFonts w:ascii="Lucida Sans Unicode" w:eastAsia="Times New Roman" w:hAnsi="Lucida Sans Unicode" w:cs="Lucida Sans Unicode"/>
+          <w:b/>
+          <w:bCs/>
+          <w:spacing w:val="-5"/>
+          <w:kern w:val="36"/>
+          <w:sz w:val="51"/>
+          <w:szCs w:val="51"/>
+          <w:lang w:eastAsia="en-IN"/>
+        </w:rPr>
+        <w:t xml:space="preserve"> of Neighbourhood: Toronto VS Vizag</w:t>
       </w:r>
     </w:p>
     <w:p>
@@ -82,6 +97,7 @@
       <w:r>
         <w:rPr>
           <w:noProof/>
+          <w:lang w:val="en-US" w:bidi="hi-IN"/>
         </w:rPr>
         <w:drawing>
           <wp:inline distT="0" distB="0" distL="0" distR="0" wp14:anchorId="6278B058" wp14:editId="208B70A0">
@@ -157,6 +173,7 @@
       <w:r>
         <w:rPr>
           <w:noProof/>
+          <w:lang w:val="en-US" w:bidi="hi-IN"/>
         </w:rPr>
         <w:drawing>
           <wp:inline distT="0" distB="0" distL="0" distR="0" wp14:anchorId="369138A1" wp14:editId="20BDD0C6">
@@ -348,22 +365,8 @@
           <w:szCs w:val="32"/>
           <w:lang w:eastAsia="en-IN"/>
         </w:rPr>
-        <w:t xml:space="preserve">Data collection and </w:t>
-      </w:r>
-      <w:proofErr w:type="spellStart"/>
-      <w:r>
-        <w:rPr>
-          <w:rFonts w:ascii="Georgia" w:eastAsia="Times New Roman" w:hAnsi="Georgia" w:cs="Segoe UI"/>
-          <w:b/>
-          <w:bCs/>
-          <w:spacing w:val="-1"/>
-          <w:sz w:val="32"/>
-          <w:szCs w:val="32"/>
-          <w:lang w:eastAsia="en-IN"/>
-        </w:rPr>
-        <w:t>preprocessing</w:t>
-      </w:r>
-      <w:proofErr w:type="spellEnd"/>
+        <w:t>Data collection and preprocessing</w:t>
+      </w:r>
     </w:p>
     <w:p>
       <w:pPr>
@@ -559,29 +562,7 @@
           <w:szCs w:val="32"/>
           <w:lang w:eastAsia="en-IN"/>
         </w:rPr>
-        <w:t xml:space="preserve">decided to explore the </w:t>
-      </w:r>
-      <w:proofErr w:type="spellStart"/>
-      <w:r>
-        <w:rPr>
-          <w:rFonts w:ascii="Georgia" w:eastAsia="Times New Roman" w:hAnsi="Georgia" w:cs="Times New Roman"/>
-          <w:spacing w:val="-1"/>
-          <w:sz w:val="32"/>
-          <w:szCs w:val="32"/>
-          <w:lang w:eastAsia="en-IN"/>
-        </w:rPr>
-        <w:t>neighborhoods</w:t>
-      </w:r>
-      <w:proofErr w:type="spellEnd"/>
-      <w:r>
-        <w:rPr>
-          <w:rFonts w:ascii="Georgia" w:eastAsia="Times New Roman" w:hAnsi="Georgia" w:cs="Times New Roman"/>
-          <w:spacing w:val="-1"/>
-          <w:sz w:val="32"/>
-          <w:szCs w:val="32"/>
-          <w:lang w:eastAsia="en-IN"/>
-        </w:rPr>
-        <w:t xml:space="preserve"> of Vizag, AP, India with the neighbourhoods of </w:t>
+        <w:t xml:space="preserve">decided to explore the neighborhoods of Vizag, AP, India with the neighbourhoods of </w:t>
       </w:r>
       <w:r>
         <w:rPr>
@@ -669,9 +650,44 @@
           <w:szCs w:val="32"/>
           <w:lang w:eastAsia="en-IN"/>
         </w:rPr>
-        <w:t>1.</w:t>
-      </w:r>
-      <w:proofErr w:type="gramStart"/>
+        <w:t>1.2.Problem</w:t>
+      </w:r>
+    </w:p>
+    <w:p>
+      <w:pPr>
+        <w:shd w:val="clear" w:color="auto" w:fill="FFFFFF"/>
+        <w:spacing w:before="206" w:after="0" w:line="240" w:lineRule="auto"/>
+        <w:rPr>
+          <w:rFonts w:ascii="Georgia" w:eastAsia="Times New Roman" w:hAnsi="Georgia" w:cs="Times New Roman"/>
+          <w:spacing w:val="-1"/>
+          <w:sz w:val="32"/>
+          <w:szCs w:val="32"/>
+          <w:lang w:eastAsia="en-IN"/>
+        </w:rPr>
+      </w:pPr>
+      <w:r>
+        <w:rPr>
+          <w:rFonts w:ascii="Georgia" w:eastAsia="Times New Roman" w:hAnsi="Georgia" w:cs="Times New Roman"/>
+          <w:spacing w:val="-1"/>
+          <w:sz w:val="32"/>
+          <w:szCs w:val="32"/>
+          <w:lang w:eastAsia="en-IN"/>
+        </w:rPr>
+        <w:t>Searching the possibilities of replicating the real estate investment model of Toronto City in Vizag by comparing the neighbourhoods of both cities.</w:t>
+      </w:r>
+    </w:p>
+    <w:p>
+      <w:pPr>
+        <w:shd w:val="clear" w:color="auto" w:fill="FFFFFF"/>
+        <w:spacing w:before="480" w:after="0" w:line="240" w:lineRule="auto"/>
+        <w:rPr>
+          <w:rFonts w:ascii="Georgia" w:eastAsia="Times New Roman" w:hAnsi="Georgia" w:cs="Times New Roman"/>
+          <w:spacing w:val="-1"/>
+          <w:sz w:val="32"/>
+          <w:szCs w:val="32"/>
+          <w:lang w:eastAsia="en-IN"/>
+        </w:rPr>
+      </w:pPr>
       <w:r>
         <w:rPr>
           <w:rFonts w:ascii="Georgia" w:eastAsia="Times New Roman" w:hAnsi="Georgia" w:cs="Times New Roman"/>
@@ -682,31 +698,7 @@
           <w:szCs w:val="32"/>
           <w:lang w:eastAsia="en-IN"/>
         </w:rPr>
-        <w:t>2.Problem</w:t>
-      </w:r>
-      <w:proofErr w:type="gramEnd"/>
-    </w:p>
-    <w:p>
-      <w:pPr>
-        <w:shd w:val="clear" w:color="auto" w:fill="FFFFFF"/>
-        <w:spacing w:before="206" w:after="0" w:line="240" w:lineRule="auto"/>
-        <w:rPr>
-          <w:rFonts w:ascii="Georgia" w:eastAsia="Times New Roman" w:hAnsi="Georgia" w:cs="Times New Roman"/>
-          <w:spacing w:val="-1"/>
-          <w:sz w:val="32"/>
-          <w:szCs w:val="32"/>
-          <w:lang w:eastAsia="en-IN"/>
-        </w:rPr>
-      </w:pPr>
-      <w:r>
-        <w:rPr>
-          <w:rFonts w:ascii="Georgia" w:eastAsia="Times New Roman" w:hAnsi="Georgia" w:cs="Times New Roman"/>
-          <w:spacing w:val="-1"/>
-          <w:sz w:val="32"/>
-          <w:szCs w:val="32"/>
-          <w:lang w:eastAsia="en-IN"/>
-        </w:rPr>
-        <w:t>Searching the possibilities of replicating the real estate investment model of Toronto City in Vizag by comparing the neighbourhoods of both cities.</w:t>
+        <w:t>1.3.Interest</w:t>
       </w:r>
     </w:p>
     <w:p>
@@ -724,45 +716,6 @@
       <w:r>
         <w:rPr>
           <w:rFonts w:ascii="Georgia" w:eastAsia="Times New Roman" w:hAnsi="Georgia" w:cs="Times New Roman"/>
-          <w:b/>
-          <w:bCs/>
-          <w:spacing w:val="-1"/>
-          <w:sz w:val="32"/>
-          <w:szCs w:val="32"/>
-          <w:lang w:eastAsia="en-IN"/>
-        </w:rPr>
-        <w:t>1.</w:t>
-      </w:r>
-      <w:proofErr w:type="gramStart"/>
-      <w:r>
-        <w:rPr>
-          <w:rFonts w:ascii="Georgia" w:eastAsia="Times New Roman" w:hAnsi="Georgia" w:cs="Times New Roman"/>
-          <w:b/>
-          <w:bCs/>
-          <w:spacing w:val="-1"/>
-          <w:sz w:val="32"/>
-          <w:szCs w:val="32"/>
-          <w:lang w:eastAsia="en-IN"/>
-        </w:rPr>
-        <w:t>3.Interest</w:t>
-      </w:r>
-      <w:proofErr w:type="gramEnd"/>
-    </w:p>
-    <w:p>
-      <w:pPr>
-        <w:shd w:val="clear" w:color="auto" w:fill="FFFFFF"/>
-        <w:spacing w:before="480" w:after="0" w:line="240" w:lineRule="auto"/>
-        <w:rPr>
-          <w:rFonts w:ascii="Georgia" w:eastAsia="Times New Roman" w:hAnsi="Georgia" w:cs="Times New Roman"/>
-          <w:spacing w:val="-1"/>
-          <w:sz w:val="32"/>
-          <w:szCs w:val="32"/>
-          <w:lang w:eastAsia="en-IN"/>
-        </w:rPr>
-      </w:pPr>
-      <w:r>
-        <w:rPr>
-          <w:rFonts w:ascii="Georgia" w:eastAsia="Times New Roman" w:hAnsi="Georgia" w:cs="Times New Roman"/>
           <w:spacing w:val="-1"/>
           <w:sz w:val="32"/>
           <w:szCs w:val="32"/>
@@ -818,29 +771,7 @@
           <w:szCs w:val="32"/>
           <w:lang w:eastAsia="en-IN"/>
         </w:rPr>
-        <w:t xml:space="preserve"> which can help Vizag to realize its ambitious economic growth goals while preserving and enhancing </w:t>
-      </w:r>
-      <w:proofErr w:type="spellStart"/>
-      <w:r>
-        <w:rPr>
-          <w:rFonts w:ascii="Georgia" w:eastAsia="Times New Roman" w:hAnsi="Georgia" w:cs="Times New Roman"/>
-          <w:spacing w:val="-1"/>
-          <w:sz w:val="32"/>
-          <w:szCs w:val="32"/>
-          <w:lang w:eastAsia="en-IN"/>
-        </w:rPr>
-        <w:t>livability</w:t>
-      </w:r>
-      <w:proofErr w:type="spellEnd"/>
-      <w:r>
-        <w:rPr>
-          <w:rFonts w:ascii="Georgia" w:eastAsia="Times New Roman" w:hAnsi="Georgia" w:cs="Times New Roman"/>
-          <w:spacing w:val="-1"/>
-          <w:sz w:val="32"/>
-          <w:szCs w:val="32"/>
-          <w:lang w:eastAsia="en-IN"/>
-        </w:rPr>
-        <w:t xml:space="preserve"> for the benefit of local citizens.</w:t>
+        <w:t xml:space="preserve"> which can help Vizag to realize its ambitious economic growth goals while preserving and enhancing livability for the benefit of local citizens.</w:t>
       </w:r>
     </w:p>
     <w:p/>
@@ -937,29 +868,7 @@
           <w:sz w:val="32"/>
           <w:szCs w:val="32"/>
         </w:rPr>
-        <w:t xml:space="preserve">Postal Codes of Visakhapatnam. Data has been scraped and cleaned from </w:t>
-      </w:r>
-      <w:proofErr w:type="spellStart"/>
-      <w:proofErr w:type="gramStart"/>
-      <w:r>
-        <w:rPr>
-          <w:rFonts w:ascii="Georgia" w:hAnsi="Georgia" w:cs="Segoe UI"/>
-          <w:spacing w:val="-1"/>
-          <w:sz w:val="32"/>
-          <w:szCs w:val="32"/>
-        </w:rPr>
-        <w:t>Yo!Vizag</w:t>
-      </w:r>
-      <w:proofErr w:type="spellEnd"/>
-      <w:proofErr w:type="gramEnd"/>
-      <w:r>
-        <w:rPr>
-          <w:rFonts w:ascii="Georgia" w:hAnsi="Georgia" w:cs="Segoe UI"/>
-          <w:spacing w:val="-1"/>
-          <w:sz w:val="32"/>
-          <w:szCs w:val="32"/>
-        </w:rPr>
-        <w:t xml:space="preserve"> — City’s Exclusive Magazine and Portal [1] using Beautiful Soup and pandas libraries and saved in .csv format.</w:t>
+        <w:t>Postal Codes of Visakhapatnam. Data has been scraped and cleaned from Yo!Vizag — City’s Exclusive Magazine and Portal [1] using Beautiful Soup and pandas libraries and saved in .csv format.</w:t>
       </w:r>
     </w:p>
     <w:p>
@@ -1089,9 +998,87 @@
           <w:szCs w:val="32"/>
           <w:lang w:eastAsia="en-IN"/>
         </w:rPr>
-        <w:t>2.</w:t>
-      </w:r>
-      <w:proofErr w:type="gramStart"/>
+        <w:t>2.2.Data Analysis:</w:t>
+      </w:r>
+    </w:p>
+    <w:p>
+      <w:pPr>
+        <w:shd w:val="clear" w:color="auto" w:fill="FFFFFF"/>
+        <w:spacing w:before="480" w:after="0" w:line="240" w:lineRule="auto"/>
+        <w:rPr>
+          <w:rFonts w:ascii="Georgia" w:eastAsia="Times New Roman" w:hAnsi="Georgia" w:cs="Times New Roman"/>
+          <w:spacing w:val="-1"/>
+          <w:sz w:val="32"/>
+          <w:szCs w:val="32"/>
+          <w:lang w:eastAsia="en-IN"/>
+        </w:rPr>
+      </w:pPr>
+      <w:r>
+        <w:rPr>
+          <w:rFonts w:ascii="Georgia" w:eastAsia="Times New Roman" w:hAnsi="Georgia" w:cs="Times New Roman"/>
+          <w:spacing w:val="-1"/>
+          <w:sz w:val="32"/>
+          <w:szCs w:val="32"/>
+          <w:lang w:eastAsia="en-IN"/>
+        </w:rPr>
+        <w:t xml:space="preserve">2 Cities will be analyzed in this project: Visakhapatnam and </w:t>
+      </w:r>
+      <w:r>
+        <w:rPr>
+          <w:rFonts w:ascii="Georgia" w:eastAsia="Times New Roman" w:hAnsi="Georgia" w:cs="Times New Roman"/>
+          <w:spacing w:val="-1"/>
+          <w:sz w:val="32"/>
+          <w:szCs w:val="32"/>
+          <w:lang w:eastAsia="en-IN"/>
+        </w:rPr>
+        <w:t>Toronto</w:t>
+      </w:r>
+      <w:r>
+        <w:rPr>
+          <w:rFonts w:ascii="Georgia" w:eastAsia="Times New Roman" w:hAnsi="Georgia" w:cs="Times New Roman"/>
+          <w:spacing w:val="-1"/>
+          <w:sz w:val="32"/>
+          <w:szCs w:val="32"/>
+          <w:lang w:eastAsia="en-IN"/>
+        </w:rPr>
+        <w:t>.</w:t>
+      </w:r>
+    </w:p>
+    <w:p>
+      <w:pPr>
+        <w:shd w:val="clear" w:color="auto" w:fill="FFFFFF"/>
+        <w:spacing w:before="480" w:after="0" w:line="240" w:lineRule="auto"/>
+        <w:rPr>
+          <w:rFonts w:ascii="Georgia" w:eastAsia="Times New Roman" w:hAnsi="Georgia" w:cs="Times New Roman"/>
+          <w:spacing w:val="-1"/>
+          <w:sz w:val="32"/>
+          <w:szCs w:val="32"/>
+          <w:lang w:eastAsia="en-IN"/>
+        </w:rPr>
+      </w:pPr>
+      <w:r>
+        <w:rPr>
+          <w:rFonts w:ascii="Georgia" w:eastAsia="Times New Roman" w:hAnsi="Georgia" w:cs="Times New Roman"/>
+          <w:spacing w:val="-1"/>
+          <w:sz w:val="32"/>
+          <w:szCs w:val="32"/>
+          <w:lang w:eastAsia="en-IN"/>
+        </w:rPr>
+        <w:t>I will be using the below datasets for analyzing Visakhapatnam.</w:t>
+      </w:r>
+    </w:p>
+    <w:p>
+      <w:pPr>
+        <w:shd w:val="clear" w:color="auto" w:fill="FFFFFF"/>
+        <w:spacing w:before="480" w:after="0" w:line="240" w:lineRule="auto"/>
+        <w:rPr>
+          <w:rFonts w:ascii="Georgia" w:eastAsia="Times New Roman" w:hAnsi="Georgia" w:cs="Times New Roman"/>
+          <w:spacing w:val="-1"/>
+          <w:sz w:val="32"/>
+          <w:szCs w:val="32"/>
+          <w:lang w:eastAsia="en-IN"/>
+        </w:rPr>
+      </w:pPr>
       <w:r>
         <w:rPr>
           <w:rFonts w:ascii="Georgia" w:eastAsia="Times New Roman" w:hAnsi="Georgia" w:cs="Times New Roman"/>
@@ -1102,397 +1089,17 @@
           <w:szCs w:val="32"/>
           <w:lang w:eastAsia="en-IN"/>
         </w:rPr>
-        <w:t>2.Data</w:t>
-      </w:r>
-      <w:proofErr w:type="gramEnd"/>
-      <w:r>
-        <w:rPr>
-          <w:rFonts w:ascii="Georgia" w:eastAsia="Times New Roman" w:hAnsi="Georgia" w:cs="Times New Roman"/>
-          <w:b/>
-          <w:bCs/>
-          <w:spacing w:val="-1"/>
-          <w:sz w:val="32"/>
-          <w:szCs w:val="32"/>
-          <w:lang w:eastAsia="en-IN"/>
-        </w:rPr>
-        <w:t xml:space="preserve"> Analysis:</w:t>
-      </w:r>
-    </w:p>
-    <w:p>
-      <w:pPr>
-        <w:shd w:val="clear" w:color="auto" w:fill="FFFFFF"/>
-        <w:spacing w:before="480" w:after="0" w:line="240" w:lineRule="auto"/>
-        <w:rPr>
-          <w:rFonts w:ascii="Georgia" w:eastAsia="Times New Roman" w:hAnsi="Georgia" w:cs="Times New Roman"/>
-          <w:spacing w:val="-1"/>
-          <w:sz w:val="32"/>
-          <w:szCs w:val="32"/>
-          <w:lang w:eastAsia="en-IN"/>
-        </w:rPr>
-      </w:pPr>
-      <w:r>
-        <w:rPr>
-          <w:rFonts w:ascii="Georgia" w:eastAsia="Times New Roman" w:hAnsi="Georgia" w:cs="Times New Roman"/>
-          <w:spacing w:val="-1"/>
-          <w:sz w:val="32"/>
-          <w:szCs w:val="32"/>
-          <w:lang w:eastAsia="en-IN"/>
-        </w:rPr>
-        <w:t xml:space="preserve">2 Cities will be </w:t>
-      </w:r>
-      <w:proofErr w:type="spellStart"/>
-      <w:r>
-        <w:rPr>
-          <w:rFonts w:ascii="Georgia" w:eastAsia="Times New Roman" w:hAnsi="Georgia" w:cs="Times New Roman"/>
-          <w:spacing w:val="-1"/>
-          <w:sz w:val="32"/>
-          <w:szCs w:val="32"/>
-          <w:lang w:eastAsia="en-IN"/>
-        </w:rPr>
-        <w:t>analyzed</w:t>
-      </w:r>
-      <w:proofErr w:type="spellEnd"/>
-      <w:r>
-        <w:rPr>
-          <w:rFonts w:ascii="Georgia" w:eastAsia="Times New Roman" w:hAnsi="Georgia" w:cs="Times New Roman"/>
-          <w:spacing w:val="-1"/>
-          <w:sz w:val="32"/>
-          <w:szCs w:val="32"/>
-          <w:lang w:eastAsia="en-IN"/>
-        </w:rPr>
-        <w:t xml:space="preserve"> in this project: Visakhapatnam and </w:t>
-      </w:r>
-      <w:r>
-        <w:rPr>
-          <w:rFonts w:ascii="Georgia" w:eastAsia="Times New Roman" w:hAnsi="Georgia" w:cs="Times New Roman"/>
-          <w:spacing w:val="-1"/>
-          <w:sz w:val="32"/>
-          <w:szCs w:val="32"/>
-          <w:lang w:eastAsia="en-IN"/>
-        </w:rPr>
-        <w:t>Toronto</w:t>
-      </w:r>
-      <w:r>
-        <w:rPr>
-          <w:rFonts w:ascii="Georgia" w:eastAsia="Times New Roman" w:hAnsi="Georgia" w:cs="Times New Roman"/>
-          <w:spacing w:val="-1"/>
-          <w:sz w:val="32"/>
-          <w:szCs w:val="32"/>
-          <w:lang w:eastAsia="en-IN"/>
-        </w:rPr>
-        <w:t>.</w:t>
-      </w:r>
-    </w:p>
-    <w:p>
-      <w:pPr>
-        <w:shd w:val="clear" w:color="auto" w:fill="FFFFFF"/>
-        <w:spacing w:before="480" w:after="0" w:line="240" w:lineRule="auto"/>
-        <w:rPr>
-          <w:rFonts w:ascii="Georgia" w:eastAsia="Times New Roman" w:hAnsi="Georgia" w:cs="Times New Roman"/>
-          <w:spacing w:val="-1"/>
-          <w:sz w:val="32"/>
-          <w:szCs w:val="32"/>
-          <w:lang w:eastAsia="en-IN"/>
-        </w:rPr>
-      </w:pPr>
-      <w:r>
-        <w:rPr>
-          <w:rFonts w:ascii="Georgia" w:eastAsia="Times New Roman" w:hAnsi="Georgia" w:cs="Times New Roman"/>
-          <w:spacing w:val="-1"/>
-          <w:sz w:val="32"/>
-          <w:szCs w:val="32"/>
-          <w:lang w:eastAsia="en-IN"/>
-        </w:rPr>
-        <w:t xml:space="preserve">I will be using the below datasets for </w:t>
-      </w:r>
-      <w:proofErr w:type="spellStart"/>
-      <w:r>
-        <w:rPr>
-          <w:rFonts w:ascii="Georgia" w:eastAsia="Times New Roman" w:hAnsi="Georgia" w:cs="Times New Roman"/>
-          <w:spacing w:val="-1"/>
-          <w:sz w:val="32"/>
-          <w:szCs w:val="32"/>
-          <w:lang w:eastAsia="en-IN"/>
-        </w:rPr>
-        <w:t>analyzing</w:t>
-      </w:r>
-      <w:proofErr w:type="spellEnd"/>
-      <w:r>
-        <w:rPr>
-          <w:rFonts w:ascii="Georgia" w:eastAsia="Times New Roman" w:hAnsi="Georgia" w:cs="Times New Roman"/>
-          <w:spacing w:val="-1"/>
-          <w:sz w:val="32"/>
-          <w:szCs w:val="32"/>
-          <w:lang w:eastAsia="en-IN"/>
-        </w:rPr>
-        <w:t xml:space="preserve"> Visakhapatnam.</w:t>
-      </w:r>
-    </w:p>
-    <w:p>
-      <w:pPr>
-        <w:shd w:val="clear" w:color="auto" w:fill="FFFFFF"/>
-        <w:spacing w:before="480" w:after="0" w:line="240" w:lineRule="auto"/>
-        <w:rPr>
-          <w:rFonts w:ascii="Georgia" w:eastAsia="Times New Roman" w:hAnsi="Georgia" w:cs="Times New Roman"/>
-          <w:spacing w:val="-1"/>
-          <w:sz w:val="32"/>
-          <w:szCs w:val="32"/>
-          <w:lang w:eastAsia="en-IN"/>
-        </w:rPr>
-      </w:pPr>
-      <w:r>
-        <w:rPr>
-          <w:rFonts w:ascii="Georgia" w:eastAsia="Times New Roman" w:hAnsi="Georgia" w:cs="Times New Roman"/>
-          <w:b/>
-          <w:bCs/>
-          <w:spacing w:val="-1"/>
-          <w:sz w:val="32"/>
-          <w:szCs w:val="32"/>
-          <w:lang w:eastAsia="en-IN"/>
-        </w:rPr>
         <w:t>Data 1: </w:t>
       </w:r>
-      <w:proofErr w:type="spellStart"/>
-      <w:r>
-        <w:rPr>
-          <w:rFonts w:ascii="Georgia" w:eastAsia="Times New Roman" w:hAnsi="Georgia" w:cs="Times New Roman"/>
-          <w:spacing w:val="-1"/>
-          <w:sz w:val="32"/>
-          <w:szCs w:val="32"/>
-          <w:lang w:eastAsia="en-IN"/>
-        </w:rPr>
-        <w:t>Neighborhood</w:t>
-      </w:r>
-      <w:proofErr w:type="spellEnd"/>
-      <w:r>
-        <w:rPr>
-          <w:rFonts w:ascii="Georgia" w:eastAsia="Times New Roman" w:hAnsi="Georgia" w:cs="Times New Roman"/>
-          <w:spacing w:val="-1"/>
-          <w:sz w:val="32"/>
-          <w:szCs w:val="32"/>
-          <w:lang w:eastAsia="en-IN"/>
-        </w:rPr>
-        <w:t xml:space="preserve"> has a total of 684 areas. Most notable areas of the city include urban areas like </w:t>
-      </w:r>
-      <w:proofErr w:type="spellStart"/>
-      <w:r>
-        <w:rPr>
-          <w:rFonts w:ascii="Georgia" w:eastAsia="Times New Roman" w:hAnsi="Georgia" w:cs="Times New Roman"/>
-          <w:spacing w:val="-1"/>
-          <w:sz w:val="32"/>
-          <w:szCs w:val="32"/>
-          <w:lang w:eastAsia="en-IN"/>
-        </w:rPr>
-        <w:t>Dwaraka</w:t>
-      </w:r>
-      <w:proofErr w:type="spellEnd"/>
-      <w:r>
-        <w:rPr>
-          <w:rFonts w:ascii="Georgia" w:eastAsia="Times New Roman" w:hAnsi="Georgia" w:cs="Times New Roman"/>
-          <w:spacing w:val="-1"/>
-          <w:sz w:val="32"/>
-          <w:szCs w:val="32"/>
-          <w:lang w:eastAsia="en-IN"/>
-        </w:rPr>
-        <w:t xml:space="preserve"> Nagar, </w:t>
-      </w:r>
-      <w:proofErr w:type="spellStart"/>
-      <w:r>
-        <w:rPr>
-          <w:rFonts w:ascii="Georgia" w:eastAsia="Times New Roman" w:hAnsi="Georgia" w:cs="Times New Roman"/>
-          <w:spacing w:val="-1"/>
-          <w:sz w:val="32"/>
-          <w:szCs w:val="32"/>
-          <w:lang w:eastAsia="en-IN"/>
-        </w:rPr>
-        <w:t>Gajuwaka</w:t>
-      </w:r>
-      <w:proofErr w:type="spellEnd"/>
-      <w:r>
-        <w:rPr>
-          <w:rFonts w:ascii="Georgia" w:eastAsia="Times New Roman" w:hAnsi="Georgia" w:cs="Times New Roman"/>
-          <w:spacing w:val="-1"/>
-          <w:sz w:val="32"/>
-          <w:szCs w:val="32"/>
-          <w:lang w:eastAsia="en-IN"/>
-        </w:rPr>
-        <w:t xml:space="preserve">, </w:t>
-      </w:r>
-      <w:proofErr w:type="spellStart"/>
-      <w:r>
-        <w:rPr>
-          <w:rFonts w:ascii="Georgia" w:eastAsia="Times New Roman" w:hAnsi="Georgia" w:cs="Times New Roman"/>
-          <w:spacing w:val="-1"/>
-          <w:sz w:val="32"/>
-          <w:szCs w:val="32"/>
-          <w:lang w:eastAsia="en-IN"/>
-        </w:rPr>
-        <w:t>Gopalapatnam</w:t>
-      </w:r>
-      <w:proofErr w:type="spellEnd"/>
-      <w:r>
-        <w:rPr>
-          <w:rFonts w:ascii="Georgia" w:eastAsia="Times New Roman" w:hAnsi="Georgia" w:cs="Times New Roman"/>
-          <w:spacing w:val="-1"/>
-          <w:sz w:val="32"/>
-          <w:szCs w:val="32"/>
-          <w:lang w:eastAsia="en-IN"/>
-        </w:rPr>
-        <w:t xml:space="preserve">, </w:t>
-      </w:r>
-      <w:proofErr w:type="spellStart"/>
-      <w:r>
-        <w:rPr>
-          <w:rFonts w:ascii="Georgia" w:eastAsia="Times New Roman" w:hAnsi="Georgia" w:cs="Times New Roman"/>
-          <w:spacing w:val="-1"/>
-          <w:sz w:val="32"/>
-          <w:szCs w:val="32"/>
-          <w:lang w:eastAsia="en-IN"/>
-        </w:rPr>
-        <w:t>Jagadamba</w:t>
-      </w:r>
-      <w:proofErr w:type="spellEnd"/>
-      <w:r>
-        <w:rPr>
-          <w:rFonts w:ascii="Georgia" w:eastAsia="Times New Roman" w:hAnsi="Georgia" w:cs="Times New Roman"/>
-          <w:spacing w:val="-1"/>
-          <w:sz w:val="32"/>
-          <w:szCs w:val="32"/>
-          <w:lang w:eastAsia="en-IN"/>
-        </w:rPr>
-        <w:t xml:space="preserve"> Centre, </w:t>
-      </w:r>
-      <w:proofErr w:type="spellStart"/>
-      <w:r>
-        <w:rPr>
-          <w:rFonts w:ascii="Georgia" w:eastAsia="Times New Roman" w:hAnsi="Georgia" w:cs="Times New Roman"/>
-          <w:spacing w:val="-1"/>
-          <w:sz w:val="32"/>
-          <w:szCs w:val="32"/>
-          <w:lang w:eastAsia="en-IN"/>
-        </w:rPr>
-        <w:t>Maddilapalem</w:t>
-      </w:r>
-      <w:proofErr w:type="spellEnd"/>
-      <w:r>
-        <w:rPr>
-          <w:rFonts w:ascii="Georgia" w:eastAsia="Times New Roman" w:hAnsi="Georgia" w:cs="Times New Roman"/>
-          <w:spacing w:val="-1"/>
-          <w:sz w:val="32"/>
-          <w:szCs w:val="32"/>
-          <w:lang w:eastAsia="en-IN"/>
-        </w:rPr>
-        <w:t xml:space="preserve">, </w:t>
-      </w:r>
-      <w:proofErr w:type="spellStart"/>
-      <w:r>
-        <w:rPr>
-          <w:rFonts w:ascii="Georgia" w:eastAsia="Times New Roman" w:hAnsi="Georgia" w:cs="Times New Roman"/>
-          <w:spacing w:val="-1"/>
-          <w:sz w:val="32"/>
-          <w:szCs w:val="32"/>
-          <w:lang w:eastAsia="en-IN"/>
-        </w:rPr>
-        <w:t>Madhurawada</w:t>
-      </w:r>
-      <w:proofErr w:type="spellEnd"/>
-      <w:r>
-        <w:rPr>
-          <w:rFonts w:ascii="Georgia" w:eastAsia="Times New Roman" w:hAnsi="Georgia" w:cs="Times New Roman"/>
-          <w:spacing w:val="-1"/>
-          <w:sz w:val="32"/>
-          <w:szCs w:val="32"/>
-          <w:lang w:eastAsia="en-IN"/>
-        </w:rPr>
-        <w:t xml:space="preserve">, </w:t>
-      </w:r>
-      <w:proofErr w:type="spellStart"/>
-      <w:r>
-        <w:rPr>
-          <w:rFonts w:ascii="Georgia" w:eastAsia="Times New Roman" w:hAnsi="Georgia" w:cs="Times New Roman"/>
-          <w:spacing w:val="-1"/>
-          <w:sz w:val="32"/>
-          <w:szCs w:val="32"/>
-          <w:lang w:eastAsia="en-IN"/>
-        </w:rPr>
-        <w:t>Seethammadhara</w:t>
-      </w:r>
-      <w:proofErr w:type="spellEnd"/>
-      <w:r>
-        <w:rPr>
-          <w:rFonts w:ascii="Georgia" w:eastAsia="Times New Roman" w:hAnsi="Georgia" w:cs="Times New Roman"/>
-          <w:spacing w:val="-1"/>
-          <w:sz w:val="32"/>
-          <w:szCs w:val="32"/>
-          <w:lang w:eastAsia="en-IN"/>
-        </w:rPr>
-        <w:t xml:space="preserve"> and semi-rural suburbs such as </w:t>
-      </w:r>
-      <w:proofErr w:type="spellStart"/>
-      <w:r>
-        <w:rPr>
-          <w:rFonts w:ascii="Georgia" w:eastAsia="Times New Roman" w:hAnsi="Georgia" w:cs="Times New Roman"/>
-          <w:spacing w:val="-1"/>
-          <w:sz w:val="32"/>
-          <w:szCs w:val="32"/>
-          <w:lang w:eastAsia="en-IN"/>
-        </w:rPr>
-        <w:t>Simhachalam</w:t>
-      </w:r>
-      <w:proofErr w:type="spellEnd"/>
-      <w:r>
-        <w:rPr>
-          <w:rFonts w:ascii="Georgia" w:eastAsia="Times New Roman" w:hAnsi="Georgia" w:cs="Times New Roman"/>
-          <w:spacing w:val="-1"/>
-          <w:sz w:val="32"/>
-          <w:szCs w:val="32"/>
-          <w:lang w:eastAsia="en-IN"/>
-        </w:rPr>
-        <w:t xml:space="preserve">, </w:t>
-      </w:r>
-      <w:proofErr w:type="spellStart"/>
-      <w:r>
-        <w:rPr>
-          <w:rFonts w:ascii="Georgia" w:eastAsia="Times New Roman" w:hAnsi="Georgia" w:cs="Times New Roman"/>
-          <w:spacing w:val="-1"/>
-          <w:sz w:val="32"/>
-          <w:szCs w:val="32"/>
-          <w:lang w:eastAsia="en-IN"/>
-        </w:rPr>
-        <w:t>Pendurthi</w:t>
-      </w:r>
-      <w:proofErr w:type="spellEnd"/>
-      <w:r>
-        <w:rPr>
-          <w:rFonts w:ascii="Georgia" w:eastAsia="Times New Roman" w:hAnsi="Georgia" w:cs="Times New Roman"/>
-          <w:spacing w:val="-1"/>
-          <w:sz w:val="32"/>
-          <w:szCs w:val="32"/>
-          <w:lang w:eastAsia="en-IN"/>
-        </w:rPr>
-        <w:t xml:space="preserve">, and </w:t>
-      </w:r>
-      <w:proofErr w:type="spellStart"/>
-      <w:r>
-        <w:rPr>
-          <w:rFonts w:ascii="Georgia" w:eastAsia="Times New Roman" w:hAnsi="Georgia" w:cs="Times New Roman"/>
-          <w:spacing w:val="-1"/>
-          <w:sz w:val="32"/>
-          <w:szCs w:val="32"/>
-          <w:lang w:eastAsia="en-IN"/>
-        </w:rPr>
-        <w:t>Parwada</w:t>
-      </w:r>
-      <w:proofErr w:type="spellEnd"/>
-      <w:r>
-        <w:rPr>
-          <w:rFonts w:ascii="Georgia" w:eastAsia="Times New Roman" w:hAnsi="Georgia" w:cs="Times New Roman"/>
-          <w:spacing w:val="-1"/>
-          <w:sz w:val="32"/>
-          <w:szCs w:val="32"/>
-          <w:lang w:eastAsia="en-IN"/>
-        </w:rPr>
-        <w:t>.</w:t>
+      <w:r>
+        <w:rPr>
+          <w:rFonts w:ascii="Georgia" w:eastAsia="Times New Roman" w:hAnsi="Georgia" w:cs="Times New Roman"/>
+          <w:spacing w:val="-1"/>
+          <w:sz w:val="32"/>
+          <w:szCs w:val="32"/>
+          <w:lang w:eastAsia="en-IN"/>
+        </w:rPr>
+        <w:t>Neighborhood has a total of 684 areas. Most notable areas of the city include urban areas like Dwaraka Nagar, Gajuwaka, Gopalapatnam, Jagadamba Centre, Maddilapalem, Madhurawada, Seethammadhara and semi-rural suburbs such as Simhachalam, Pendurthi, and Parwada.</w:t>
       </w:r>
     </w:p>
     <w:p>
@@ -1518,72 +1125,20 @@
         <w:lastRenderedPageBreak/>
         <w:t>Data has been scraped and cleaned from </w:t>
       </w:r>
-      <w:proofErr w:type="spellStart"/>
-      <w:r>
-        <w:rPr>
-          <w:rFonts w:ascii="Georgia" w:eastAsia="Times New Roman" w:hAnsi="Georgia" w:cs="Times New Roman"/>
-          <w:spacing w:val="-1"/>
-          <w:sz w:val="32"/>
-          <w:szCs w:val="32"/>
-          <w:lang w:eastAsia="en-IN"/>
-        </w:rPr>
-        <w:fldChar w:fldCharType="begin"/>
-      </w:r>
-      <w:r>
-        <w:rPr>
-          <w:rFonts w:ascii="Georgia" w:eastAsia="Times New Roman" w:hAnsi="Georgia" w:cs="Times New Roman"/>
-          <w:spacing w:val="-1"/>
-          <w:sz w:val="32"/>
-          <w:szCs w:val="32"/>
-          <w:lang w:eastAsia="en-IN"/>
-        </w:rPr>
-        <w:instrText xml:space="preserve"> HYPERLINK "https://www.yovizag.com/visakhapatnam-vizag-pin-code/" \t "_blank" </w:instrText>
-      </w:r>
-      <w:r>
-        <w:rPr>
-          <w:rFonts w:ascii="Georgia" w:eastAsia="Times New Roman" w:hAnsi="Georgia" w:cs="Times New Roman"/>
-          <w:spacing w:val="-1"/>
-          <w:sz w:val="32"/>
-          <w:szCs w:val="32"/>
-          <w:lang w:eastAsia="en-IN"/>
-        </w:rPr>
-        <w:fldChar w:fldCharType="separate"/>
-      </w:r>
-      <w:r>
-        <w:rPr>
-          <w:rFonts w:ascii="Georgia" w:eastAsia="Times New Roman" w:hAnsi="Georgia" w:cs="Times New Roman"/>
-          <w:color w:val="0000FF"/>
-          <w:spacing w:val="-1"/>
-          <w:sz w:val="32"/>
-          <w:szCs w:val="32"/>
-          <w:u w:val="single"/>
-          <w:lang w:eastAsia="en-IN"/>
-        </w:rPr>
-        <w:t>Yo!Vizag</w:t>
-      </w:r>
-      <w:proofErr w:type="spellEnd"/>
-      <w:r>
-        <w:rPr>
-          <w:rFonts w:ascii="Georgia" w:eastAsia="Times New Roman" w:hAnsi="Georgia" w:cs="Times New Roman"/>
-          <w:color w:val="0000FF"/>
-          <w:spacing w:val="-1"/>
-          <w:sz w:val="32"/>
-          <w:szCs w:val="32"/>
-          <w:u w:val="single"/>
-          <w:lang w:eastAsia="en-IN"/>
-        </w:rPr>
-        <w:t xml:space="preserve"> — City’s Exclusive Magazine and Portal</w:t>
-      </w:r>
-      <w:r>
-        <w:rPr>
-          <w:rFonts w:ascii="Georgia" w:eastAsia="Times New Roman" w:hAnsi="Georgia" w:cs="Times New Roman"/>
-          <w:spacing w:val="-1"/>
-          <w:sz w:val="32"/>
-          <w:szCs w:val="32"/>
-          <w:lang w:eastAsia="en-IN"/>
-        </w:rPr>
-        <w:fldChar w:fldCharType="end"/>
-      </w:r>
+      <w:hyperlink r:id="rId8" w:tgtFrame="_blank" w:history="1">
+        <w:r>
+          <w:rPr>
+            <w:rFonts w:ascii="Georgia" w:eastAsia="Times New Roman" w:hAnsi="Georgia" w:cs="Times New Roman"/>
+            <w:color w:val="0000FF"/>
+            <w:spacing w:val="-1"/>
+            <w:sz w:val="32"/>
+            <w:szCs w:val="32"/>
+            <w:u w:val="single"/>
+            <w:lang w:eastAsia="en-IN"/>
+          </w:rPr>
+          <w:t>Yo!Vizag — City’s Exclusive Magazine and Portal</w:t>
+        </w:r>
+      </w:hyperlink>
       <w:r>
         <w:rPr>
           <w:rFonts w:ascii="Georgia" w:eastAsia="Times New Roman" w:hAnsi="Georgia" w:cs="Times New Roman"/>
@@ -1598,51 +1153,15 @@
     <w:p/>
     <w:p>
       <w:r>
+        <w:rPr>
+          <w:noProof/>
+          <w:lang w:val="en-US" w:bidi="hi-IN"/>
+        </w:rPr>
         <w:drawing>
           <wp:inline distT="0" distB="0" distL="0" distR="0" wp14:anchorId="06929D02" wp14:editId="419E14AB">
             <wp:extent cx="5207268" cy="2381372"/>
             <wp:effectExtent l="0" t="0" r="0" b="0"/>
             <wp:docPr id="3" name="Picture 3"/>
-            <wp:cNvGraphicFramePr>
-              <a:graphicFrameLocks xmlns:a="http://schemas.openxmlformats.org/drawingml/2006/main" noChangeAspect="1"/>
-            </wp:cNvGraphicFramePr>
-            <a:graphic xmlns:a="http://schemas.openxmlformats.org/drawingml/2006/main">
-              <a:graphicData uri="http://schemas.openxmlformats.org/drawingml/2006/picture">
-                <pic:pic xmlns:pic="http://schemas.openxmlformats.org/drawingml/2006/picture">
-                  <pic:nvPicPr>
-                    <pic:cNvPr id="1" name=""/>
-                    <pic:cNvPicPr/>
-                  </pic:nvPicPr>
-                  <pic:blipFill>
-                    <a:blip r:embed="rId8"/>
-                    <a:stretch>
-                      <a:fillRect/>
-                    </a:stretch>
-                  </pic:blipFill>
-                  <pic:spPr>
-                    <a:xfrm>
-                      <a:off x="0" y="0"/>
-                      <a:ext cx="5207268" cy="2381372"/>
-                    </a:xfrm>
-                    <a:prstGeom prst="rect">
-                      <a:avLst/>
-                    </a:prstGeom>
-                  </pic:spPr>
-                </pic:pic>
-              </a:graphicData>
-            </a:graphic>
-          </wp:inline>
-        </w:drawing>
-      </w:r>
-    </w:p>
-    <w:p/>
-    <w:p>
-      <w:r>
-        <w:drawing>
-          <wp:inline distT="0" distB="0" distL="0" distR="0" wp14:anchorId="7D008D5F" wp14:editId="43EE349C">
-            <wp:extent cx="5731510" cy="3493770"/>
-            <wp:effectExtent l="0" t="0" r="2540" b="0"/>
-            <wp:docPr id="4" name="Picture 4"/>
             <wp:cNvGraphicFramePr>
               <a:graphicFrameLocks xmlns:a="http://schemas.openxmlformats.org/drawingml/2006/main" noChangeAspect="1"/>
             </wp:cNvGraphicFramePr>
@@ -1662,6 +1181,50 @@
                   <pic:spPr>
                     <a:xfrm>
                       <a:off x="0" y="0"/>
+                      <a:ext cx="5207268" cy="2381372"/>
+                    </a:xfrm>
+                    <a:prstGeom prst="rect">
+                      <a:avLst/>
+                    </a:prstGeom>
+                  </pic:spPr>
+                </pic:pic>
+              </a:graphicData>
+            </a:graphic>
+          </wp:inline>
+        </w:drawing>
+      </w:r>
+    </w:p>
+    <w:p/>
+    <w:p>
+      <w:r>
+        <w:rPr>
+          <w:noProof/>
+          <w:lang w:val="en-US" w:bidi="hi-IN"/>
+        </w:rPr>
+        <w:drawing>
+          <wp:inline distT="0" distB="0" distL="0" distR="0" wp14:anchorId="7D008D5F" wp14:editId="43EE349C">
+            <wp:extent cx="5731510" cy="3493770"/>
+            <wp:effectExtent l="0" t="0" r="2540" b="0"/>
+            <wp:docPr id="4" name="Picture 4"/>
+            <wp:cNvGraphicFramePr>
+              <a:graphicFrameLocks xmlns:a="http://schemas.openxmlformats.org/drawingml/2006/main" noChangeAspect="1"/>
+            </wp:cNvGraphicFramePr>
+            <a:graphic xmlns:a="http://schemas.openxmlformats.org/drawingml/2006/main">
+              <a:graphicData uri="http://schemas.openxmlformats.org/drawingml/2006/picture">
+                <pic:pic xmlns:pic="http://schemas.openxmlformats.org/drawingml/2006/picture">
+                  <pic:nvPicPr>
+                    <pic:cNvPr id="1" name=""/>
+                    <pic:cNvPicPr/>
+                  </pic:nvPicPr>
+                  <pic:blipFill>
+                    <a:blip r:embed="rId10"/>
+                    <a:stretch>
+                      <a:fillRect/>
+                    </a:stretch>
+                  </pic:blipFill>
+                  <pic:spPr>
+                    <a:xfrm>
+                      <a:off x="0" y="0"/>
                       <a:ext cx="5731510" cy="3493770"/>
                     </a:xfrm>
                     <a:prstGeom prst="rect">
@@ -1684,6 +1247,7 @@
       <w:r>
         <w:rPr>
           <w:noProof/>
+          <w:lang w:val="en-US" w:bidi="hi-IN"/>
         </w:rPr>
         <w:lastRenderedPageBreak/>
         <w:drawing>
@@ -1704,7 +1268,7 @@
                     </pic:cNvPicPr>
                   </pic:nvPicPr>
                   <pic:blipFill>
-                    <a:blip r:embed="rId10">
+                    <a:blip r:embed="rId11">
                       <a:extLst>
                         <a:ext uri="{28A0092B-C50C-407E-A947-70E740481C1C}">
                           <a14:useLocalDpi xmlns:a14="http://schemas.microsoft.com/office/drawing/2010/main" val="0"/>
@@ -1739,6 +1303,10 @@
     <w:p/>
     <w:p>
       <w:r>
+        <w:rPr>
+          <w:noProof/>
+          <w:lang w:val="en-US" w:bidi="hi-IN"/>
+        </w:rPr>
         <w:drawing>
           <wp:inline distT="0" distB="0" distL="0" distR="0" wp14:anchorId="78F7A3D6" wp14:editId="508474CD">
             <wp:extent cx="5396865" cy="3600351"/>
@@ -1755,7 +1323,7 @@
                     <pic:cNvPicPr/>
                   </pic:nvPicPr>
                   <pic:blipFill>
-                    <a:blip r:embed="rId11"/>
+                    <a:blip r:embed="rId12"/>
                     <a:stretch>
                       <a:fillRect/>
                     </a:stretch>
@@ -1862,73 +1430,7 @@
           <w:szCs w:val="32"/>
           <w:lang w:eastAsia="en-IN"/>
         </w:rPr>
-        <w:t xml:space="preserve">We use </w:t>
-      </w:r>
-      <w:proofErr w:type="spellStart"/>
-      <w:r>
-        <w:rPr>
-          <w:rFonts w:ascii="Georgia" w:eastAsia="Times New Roman" w:hAnsi="Georgia" w:cs="Times New Roman"/>
-          <w:spacing w:val="-1"/>
-          <w:sz w:val="32"/>
-          <w:szCs w:val="32"/>
-          <w:lang w:eastAsia="en-IN"/>
-        </w:rPr>
-        <w:t>geopy</w:t>
-      </w:r>
-      <w:proofErr w:type="spellEnd"/>
-      <w:r>
-        <w:rPr>
-          <w:rFonts w:ascii="Georgia" w:eastAsia="Times New Roman" w:hAnsi="Georgia" w:cs="Times New Roman"/>
-          <w:spacing w:val="-1"/>
-          <w:sz w:val="32"/>
-          <w:szCs w:val="32"/>
-          <w:lang w:eastAsia="en-IN"/>
-        </w:rPr>
-        <w:t xml:space="preserve"> and folium libraries to create a map of Visakhapatnam city with </w:t>
-      </w:r>
-      <w:proofErr w:type="spellStart"/>
-      <w:r>
-        <w:rPr>
-          <w:rFonts w:ascii="Georgia" w:eastAsia="Times New Roman" w:hAnsi="Georgia" w:cs="Times New Roman"/>
-          <w:spacing w:val="-1"/>
-          <w:sz w:val="32"/>
-          <w:szCs w:val="32"/>
-          <w:lang w:eastAsia="en-IN"/>
-        </w:rPr>
-        <w:t>neighborhoods</w:t>
-      </w:r>
-      <w:proofErr w:type="spellEnd"/>
-      <w:r>
-        <w:rPr>
-          <w:rFonts w:ascii="Georgia" w:eastAsia="Times New Roman" w:hAnsi="Georgia" w:cs="Times New Roman"/>
-          <w:spacing w:val="-1"/>
-          <w:sz w:val="32"/>
-          <w:szCs w:val="32"/>
-          <w:lang w:eastAsia="en-IN"/>
-        </w:rPr>
-        <w:t xml:space="preserve"> imposed on it. 326 areas are plotted using their latitude and longitude values to obtain a high-level visualization of the </w:t>
-      </w:r>
-      <w:proofErr w:type="spellStart"/>
-      <w:r>
-        <w:rPr>
-          <w:rFonts w:ascii="Georgia" w:eastAsia="Times New Roman" w:hAnsi="Georgia" w:cs="Times New Roman"/>
-          <w:spacing w:val="-1"/>
-          <w:sz w:val="32"/>
-          <w:szCs w:val="32"/>
-          <w:lang w:eastAsia="en-IN"/>
-        </w:rPr>
-        <w:t>neighborhoods</w:t>
-      </w:r>
-      <w:proofErr w:type="spellEnd"/>
-      <w:r>
-        <w:rPr>
-          <w:rFonts w:ascii="Georgia" w:eastAsia="Times New Roman" w:hAnsi="Georgia" w:cs="Times New Roman"/>
-          <w:spacing w:val="-1"/>
-          <w:sz w:val="32"/>
-          <w:szCs w:val="32"/>
-          <w:lang w:eastAsia="en-IN"/>
-        </w:rPr>
-        <w:t>.</w:t>
+        <w:t>We use geopy and folium libraries to create a map of Visakhapatnam city with neighborhoods imposed on it. 326 areas are plotted using their latitude and longitude values to obtain a high-level visualization of the neighborhoods.</w:t>
       </w:r>
     </w:p>
     <w:p>
@@ -1953,33 +1455,7 @@
           <w:szCs w:val="32"/>
           <w:lang w:eastAsia="en-IN"/>
         </w:rPr>
-        <w:t xml:space="preserve">Fig: Visakhapatnam </w:t>
-      </w:r>
-      <w:proofErr w:type="spellStart"/>
-      <w:r>
-        <w:rPr>
-          <w:rFonts w:ascii="Georgia" w:eastAsia="Times New Roman" w:hAnsi="Georgia" w:cs="Times New Roman"/>
-          <w:b/>
-          <w:bCs/>
-          <w:spacing w:val="-1"/>
-          <w:sz w:val="32"/>
-          <w:szCs w:val="32"/>
-          <w:lang w:eastAsia="en-IN"/>
-        </w:rPr>
-        <w:t>Neighborhood</w:t>
-      </w:r>
-      <w:proofErr w:type="spellEnd"/>
-      <w:r>
-        <w:rPr>
-          <w:rFonts w:ascii="Georgia" w:eastAsia="Times New Roman" w:hAnsi="Georgia" w:cs="Times New Roman"/>
-          <w:b/>
-          <w:bCs/>
-          <w:spacing w:val="-1"/>
-          <w:sz w:val="32"/>
-          <w:szCs w:val="32"/>
-          <w:lang w:eastAsia="en-IN"/>
-        </w:rPr>
-        <w:t xml:space="preserve"> Visualization</w:t>
+        <w:t>Fig: Visakhapatnam Neighborhood Visualization</w:t>
       </w:r>
     </w:p>
     <w:p>
@@ -2009,7 +1485,7 @@
           <w:noProof/>
           <w:sz w:val="24"/>
           <w:szCs w:val="24"/>
-          <w:lang w:eastAsia="en-IN"/>
+          <w:lang w:val="en-US" w:bidi="hi-IN"/>
         </w:rPr>
         <w:drawing>
           <wp:inline distT="0" distB="0" distL="0" distR="0" wp14:anchorId="5A752B87" wp14:editId="46D61DFF">
@@ -2029,7 +1505,7 @@
                     </pic:cNvPicPr>
                   </pic:nvPicPr>
                   <pic:blipFill>
-                    <a:blip r:embed="rId12">
+                    <a:blip r:embed="rId13">
                       <a:extLst>
                         <a:ext uri="{28A0092B-C50C-407E-A947-70E740481C1C}">
                           <a14:useLocalDpi xmlns:a14="http://schemas.microsoft.com/office/drawing/2010/main" val="0"/>
@@ -2083,7 +1559,7 @@
         </w:rPr>
         <w:t>Now let’s explore venues around Andhra University, one of the most prestigious and oldest university in Andhra Pradesh located in central Vizag. We selected this location as Andhra University is located on the uplands of Visakhapatnam, the university campus is scenic, with the </w:t>
       </w:r>
-      <w:hyperlink r:id="rId13" w:tgtFrame="_blank" w:history="1">
+      <w:hyperlink r:id="rId14" w:tgtFrame="_blank" w:history="1">
         <w:r>
           <w:rPr>
             <w:rFonts w:ascii="Georgia" w:eastAsia="Times New Roman" w:hAnsi="Georgia" w:cs="Times New Roman"/>
@@ -2107,60 +1583,20 @@
         </w:rPr>
         <w:t> on one side of it and on the other, the green </w:t>
       </w:r>
-      <w:proofErr w:type="spellStart"/>
-      <w:r>
-        <w:rPr>
-          <w:rFonts w:ascii="Georgia" w:eastAsia="Times New Roman" w:hAnsi="Georgia" w:cs="Times New Roman"/>
-          <w:spacing w:val="-1"/>
-          <w:sz w:val="32"/>
-          <w:szCs w:val="32"/>
-          <w:lang w:eastAsia="en-IN"/>
-        </w:rPr>
-        <w:fldChar w:fldCharType="begin"/>
-      </w:r>
-      <w:r>
-        <w:rPr>
-          <w:rFonts w:ascii="Georgia" w:eastAsia="Times New Roman" w:hAnsi="Georgia" w:cs="Times New Roman"/>
-          <w:spacing w:val="-1"/>
-          <w:sz w:val="32"/>
-          <w:szCs w:val="32"/>
-          <w:lang w:eastAsia="en-IN"/>
-        </w:rPr>
-        <w:instrText xml:space="preserve"> HYPERLINK "https://en.wikipedia.org/wiki/Kailasagiri" \t "_blank" </w:instrText>
-      </w:r>
-      <w:r>
-        <w:rPr>
-          <w:rFonts w:ascii="Georgia" w:eastAsia="Times New Roman" w:hAnsi="Georgia" w:cs="Times New Roman"/>
-          <w:spacing w:val="-1"/>
-          <w:sz w:val="32"/>
-          <w:szCs w:val="32"/>
-          <w:lang w:eastAsia="en-IN"/>
-        </w:rPr>
-        <w:fldChar w:fldCharType="separate"/>
-      </w:r>
-      <w:r>
-        <w:rPr>
-          <w:rFonts w:ascii="Georgia" w:eastAsia="Times New Roman" w:hAnsi="Georgia" w:cs="Times New Roman"/>
-          <w:color w:val="0000FF"/>
-          <w:spacing w:val="-1"/>
-          <w:sz w:val="32"/>
-          <w:szCs w:val="32"/>
-          <w:u w:val="single"/>
-          <w:lang w:eastAsia="en-IN"/>
-        </w:rPr>
-        <w:t>Kailasagiri</w:t>
-      </w:r>
-      <w:proofErr w:type="spellEnd"/>
-      <w:r>
-        <w:rPr>
-          <w:rFonts w:ascii="Georgia" w:eastAsia="Times New Roman" w:hAnsi="Georgia" w:cs="Times New Roman"/>
-          <w:spacing w:val="-1"/>
-          <w:sz w:val="32"/>
-          <w:szCs w:val="32"/>
-          <w:lang w:eastAsia="en-IN"/>
-        </w:rPr>
-        <w:fldChar w:fldCharType="end"/>
-      </w:r>
+      <w:hyperlink r:id="rId15" w:tgtFrame="_blank" w:history="1">
+        <w:r>
+          <w:rPr>
+            <w:rFonts w:ascii="Georgia" w:eastAsia="Times New Roman" w:hAnsi="Georgia" w:cs="Times New Roman"/>
+            <w:color w:val="0000FF"/>
+            <w:spacing w:val="-1"/>
+            <w:sz w:val="32"/>
+            <w:szCs w:val="32"/>
+            <w:u w:val="single"/>
+            <w:lang w:eastAsia="en-IN"/>
+          </w:rPr>
+          <w:t>Kailasagiri</w:t>
+        </w:r>
+      </w:hyperlink>
       <w:r>
         <w:rPr>
           <w:rFonts w:ascii="Georgia" w:eastAsia="Times New Roman" w:hAnsi="Georgia" w:cs="Times New Roman"/>
@@ -2212,73 +1648,7 @@
           <w:szCs w:val="32"/>
           <w:lang w:eastAsia="en-IN"/>
         </w:rPr>
-        <w:t xml:space="preserve">Longitude and Latitude values of Andhra University, </w:t>
-      </w:r>
-      <w:proofErr w:type="spellStart"/>
-      <w:r>
-        <w:rPr>
-          <w:rFonts w:ascii="Georgia" w:eastAsia="Times New Roman" w:hAnsi="Georgia" w:cs="Times New Roman"/>
-          <w:spacing w:val="-1"/>
-          <w:sz w:val="32"/>
-          <w:szCs w:val="32"/>
-          <w:lang w:eastAsia="en-IN"/>
-        </w:rPr>
-        <w:t>Sivajipalem</w:t>
-      </w:r>
-      <w:proofErr w:type="spellEnd"/>
-      <w:r>
-        <w:rPr>
-          <w:rFonts w:ascii="Georgia" w:eastAsia="Times New Roman" w:hAnsi="Georgia" w:cs="Times New Roman"/>
-          <w:spacing w:val="-1"/>
-          <w:sz w:val="32"/>
-          <w:szCs w:val="32"/>
-          <w:lang w:eastAsia="en-IN"/>
-        </w:rPr>
-        <w:t xml:space="preserve"> Road, Sector 4, </w:t>
-      </w:r>
-      <w:proofErr w:type="spellStart"/>
-      <w:r>
-        <w:rPr>
-          <w:rFonts w:ascii="Georgia" w:eastAsia="Times New Roman" w:hAnsi="Georgia" w:cs="Times New Roman"/>
-          <w:spacing w:val="-1"/>
-          <w:sz w:val="32"/>
-          <w:szCs w:val="32"/>
-          <w:lang w:eastAsia="en-IN"/>
-        </w:rPr>
-        <w:t>Pedda</w:t>
-      </w:r>
-      <w:proofErr w:type="spellEnd"/>
-      <w:r>
-        <w:rPr>
-          <w:rFonts w:ascii="Georgia" w:eastAsia="Times New Roman" w:hAnsi="Georgia" w:cs="Times New Roman"/>
-          <w:spacing w:val="-1"/>
-          <w:sz w:val="32"/>
-          <w:szCs w:val="32"/>
-          <w:lang w:eastAsia="en-IN"/>
-        </w:rPr>
-        <w:t xml:space="preserve"> </w:t>
-      </w:r>
-      <w:proofErr w:type="spellStart"/>
-      <w:r>
-        <w:rPr>
-          <w:rFonts w:ascii="Georgia" w:eastAsia="Times New Roman" w:hAnsi="Georgia" w:cs="Times New Roman"/>
-          <w:spacing w:val="-1"/>
-          <w:sz w:val="32"/>
-          <w:szCs w:val="32"/>
-          <w:lang w:eastAsia="en-IN"/>
-        </w:rPr>
-        <w:t>Waltair</w:t>
-      </w:r>
-      <w:proofErr w:type="spellEnd"/>
-      <w:r>
-        <w:rPr>
-          <w:rFonts w:ascii="Georgia" w:eastAsia="Times New Roman" w:hAnsi="Georgia" w:cs="Times New Roman"/>
-          <w:spacing w:val="-1"/>
-          <w:sz w:val="32"/>
-          <w:szCs w:val="32"/>
-          <w:lang w:eastAsia="en-IN"/>
-        </w:rPr>
-        <w:t xml:space="preserve">, Visakhapatnam, </w:t>
+        <w:t xml:space="preserve">Longitude and Latitude values of Andhra University, Sivajipalem Road, Sector 4, Pedda Waltair, Visakhapatnam, </w:t>
       </w:r>
       <w:r>
         <w:rPr>
@@ -2365,7 +1735,7 @@
           <w:noProof/>
           <w:sz w:val="24"/>
           <w:szCs w:val="24"/>
-          <w:lang w:eastAsia="en-IN"/>
+          <w:lang w:val="en-US" w:bidi="hi-IN"/>
         </w:rPr>
         <w:drawing>
           <wp:inline distT="0" distB="0" distL="0" distR="0" wp14:anchorId="7D023E96" wp14:editId="3E3BA9C1">
@@ -2385,7 +1755,7 @@
                     </pic:cNvPicPr>
                   </pic:nvPicPr>
                   <pic:blipFill>
-                    <a:blip r:embed="rId14">
+                    <a:blip r:embed="rId16">
                       <a:extLst>
                         <a:ext uri="{28A0092B-C50C-407E-A947-70E740481C1C}">
                           <a14:useLocalDpi xmlns:a14="http://schemas.microsoft.com/office/drawing/2010/main" val="0"/>
@@ -2460,51 +1830,7 @@
           <w:szCs w:val="32"/>
           <w:lang w:eastAsia="en-IN"/>
         </w:rPr>
-        <w:t xml:space="preserve">Now we repeat the same steps for all the </w:t>
-      </w:r>
-      <w:proofErr w:type="spellStart"/>
-      <w:r>
-        <w:rPr>
-          <w:rFonts w:ascii="Georgia" w:eastAsia="Times New Roman" w:hAnsi="Georgia" w:cs="Times New Roman"/>
-          <w:spacing w:val="-1"/>
-          <w:sz w:val="32"/>
-          <w:szCs w:val="32"/>
-          <w:lang w:eastAsia="en-IN"/>
-        </w:rPr>
-        <w:t>neighborhoods</w:t>
-      </w:r>
-      <w:proofErr w:type="spellEnd"/>
-      <w:r>
-        <w:rPr>
-          <w:rFonts w:ascii="Georgia" w:eastAsia="Times New Roman" w:hAnsi="Georgia" w:cs="Times New Roman"/>
-          <w:spacing w:val="-1"/>
-          <w:sz w:val="32"/>
-          <w:szCs w:val="32"/>
-          <w:lang w:eastAsia="en-IN"/>
-        </w:rPr>
-        <w:t xml:space="preserve"> around Andhra university to get the most common venue categories. Snap shot of first 5 </w:t>
-      </w:r>
-      <w:proofErr w:type="spellStart"/>
-      <w:r>
-        <w:rPr>
-          <w:rFonts w:ascii="Georgia" w:eastAsia="Times New Roman" w:hAnsi="Georgia" w:cs="Times New Roman"/>
-          <w:spacing w:val="-1"/>
-          <w:sz w:val="32"/>
-          <w:szCs w:val="32"/>
-          <w:lang w:eastAsia="en-IN"/>
-        </w:rPr>
-        <w:t>neighborhoods</w:t>
-      </w:r>
-      <w:proofErr w:type="spellEnd"/>
-      <w:r>
-        <w:rPr>
-          <w:rFonts w:ascii="Georgia" w:eastAsia="Times New Roman" w:hAnsi="Georgia" w:cs="Times New Roman"/>
-          <w:spacing w:val="-1"/>
-          <w:sz w:val="32"/>
-          <w:szCs w:val="32"/>
-          <w:lang w:eastAsia="en-IN"/>
-        </w:rPr>
-        <w:t xml:space="preserve"> and their venue categories.</w:t>
+        <w:t>Now we repeat the same steps for all the neighborhoods around Andhra university to get the most common venue categories. Snap shot of first 5 neighborhoods and their venue categories.</w:t>
       </w:r>
     </w:p>
     <w:p>
@@ -2534,7 +1860,7 @@
           <w:noProof/>
           <w:sz w:val="24"/>
           <w:szCs w:val="24"/>
-          <w:lang w:eastAsia="en-IN"/>
+          <w:lang w:val="en-US" w:bidi="hi-IN"/>
         </w:rPr>
         <w:drawing>
           <wp:inline distT="0" distB="0" distL="0" distR="0" wp14:anchorId="4B1CE4EE" wp14:editId="446AE4C8">
@@ -2554,7 +1880,7 @@
                     </pic:cNvPicPr>
                   </pic:nvPicPr>
                   <pic:blipFill>
-                    <a:blip r:embed="rId15">
+                    <a:blip r:embed="rId17">
                       <a:extLst>
                         <a:ext uri="{28A0092B-C50C-407E-A947-70E740481C1C}">
                           <a14:useLocalDpi xmlns:a14="http://schemas.microsoft.com/office/drawing/2010/main" val="0"/>
@@ -2606,29 +1932,7 @@
           <w:szCs w:val="32"/>
           <w:lang w:eastAsia="en-IN"/>
         </w:rPr>
-        <w:t xml:space="preserve">There are 39 unique categories of venues in the </w:t>
-      </w:r>
-      <w:proofErr w:type="spellStart"/>
-      <w:r>
-        <w:rPr>
-          <w:rFonts w:ascii="Georgia" w:eastAsia="Times New Roman" w:hAnsi="Georgia" w:cs="Times New Roman"/>
-          <w:spacing w:val="-1"/>
-          <w:sz w:val="32"/>
-          <w:szCs w:val="32"/>
-          <w:lang w:eastAsia="en-IN"/>
-        </w:rPr>
-        <w:t>neighborhoods</w:t>
-      </w:r>
-      <w:proofErr w:type="spellEnd"/>
-      <w:r>
-        <w:rPr>
-          <w:rFonts w:ascii="Georgia" w:eastAsia="Times New Roman" w:hAnsi="Georgia" w:cs="Times New Roman"/>
-          <w:spacing w:val="-1"/>
-          <w:sz w:val="32"/>
-          <w:szCs w:val="32"/>
-          <w:lang w:eastAsia="en-IN"/>
-        </w:rPr>
-        <w:t xml:space="preserve"> of Andhra University.</w:t>
+        <w:t>There are 39 unique categories of venues in the neighborhoods of Andhra University.</w:t>
       </w:r>
     </w:p>
     <w:p>
@@ -2651,53 +1955,9 @@
           <w:szCs w:val="32"/>
           <w:lang w:eastAsia="en-IN"/>
         </w:rPr>
-        <w:t xml:space="preserve">Now we repeat the same for all the </w:t>
-      </w:r>
-      <w:proofErr w:type="spellStart"/>
-      <w:r>
-        <w:rPr>
-          <w:rFonts w:ascii="Georgia" w:eastAsia="Times New Roman" w:hAnsi="Georgia" w:cs="Times New Roman"/>
-          <w:spacing w:val="-1"/>
-          <w:sz w:val="32"/>
-          <w:szCs w:val="32"/>
-          <w:lang w:eastAsia="en-IN"/>
-        </w:rPr>
-        <w:t>neighborhoods</w:t>
-      </w:r>
-      <w:proofErr w:type="spellEnd"/>
-      <w:r>
-        <w:rPr>
-          <w:rFonts w:ascii="Georgia" w:eastAsia="Times New Roman" w:hAnsi="Georgia" w:cs="Times New Roman"/>
-          <w:spacing w:val="-1"/>
-          <w:sz w:val="32"/>
-          <w:szCs w:val="32"/>
-          <w:lang w:eastAsia="en-IN"/>
-        </w:rPr>
-        <w:t xml:space="preserve"> in Visakhapatnam city. Let’s look at first 2 </w:t>
-      </w:r>
-      <w:proofErr w:type="spellStart"/>
-      <w:r>
-        <w:rPr>
-          <w:rFonts w:ascii="Georgia" w:eastAsia="Times New Roman" w:hAnsi="Georgia" w:cs="Times New Roman"/>
-          <w:spacing w:val="-1"/>
-          <w:sz w:val="32"/>
-          <w:szCs w:val="32"/>
-          <w:lang w:eastAsia="en-IN"/>
-        </w:rPr>
-        <w:t>neighborhoods</w:t>
-      </w:r>
-      <w:proofErr w:type="spellEnd"/>
-      <w:r>
-        <w:rPr>
-          <w:rFonts w:ascii="Georgia" w:eastAsia="Times New Roman" w:hAnsi="Georgia" w:cs="Times New Roman"/>
-          <w:spacing w:val="-1"/>
-          <w:sz w:val="32"/>
-          <w:szCs w:val="32"/>
-          <w:lang w:eastAsia="en-IN"/>
-        </w:rPr>
-        <w:t xml:space="preserve"> with the top 5 most common venues to get an idea. Refer here for </w:t>
-      </w:r>
-      <w:hyperlink r:id="rId16" w:tgtFrame="_blank" w:history="1">
+        <w:t>Now we repeat the same for all the neighborhoods in Visakhapatnam city. Let’s look at first 2 neighborhoods with the top 5 most common venues to get an idea. Refer here for </w:t>
+      </w:r>
+      <w:hyperlink r:id="rId18" w:tgtFrame="_blank" w:history="1">
         <w:r>
           <w:rPr>
             <w:rFonts w:ascii="Georgia" w:eastAsia="Times New Roman" w:hAnsi="Georgia" w:cs="Times New Roman"/>
@@ -2739,7 +1999,7 @@
           <w:noProof/>
           <w:sz w:val="24"/>
           <w:szCs w:val="24"/>
-          <w:lang w:eastAsia="en-IN"/>
+          <w:lang w:val="en-US" w:bidi="hi-IN"/>
         </w:rPr>
         <w:lastRenderedPageBreak/>
         <w:drawing>
@@ -2760,7 +2020,7 @@
                     </pic:cNvPicPr>
                   </pic:nvPicPr>
                   <pic:blipFill>
-                    <a:blip r:embed="rId17">
+                    <a:blip r:embed="rId19">
                       <a:extLst>
                         <a:ext uri="{28A0092B-C50C-407E-A947-70E740481C1C}">
                           <a14:useLocalDpi xmlns:a14="http://schemas.microsoft.com/office/drawing/2010/main" val="0"/>
@@ -2819,7 +2079,7 @@
           <w:noProof/>
           <w:sz w:val="24"/>
           <w:szCs w:val="24"/>
-          <w:lang w:eastAsia="en-IN"/>
+          <w:lang w:val="en-US" w:bidi="hi-IN"/>
         </w:rPr>
         <w:drawing>
           <wp:inline distT="0" distB="0" distL="0" distR="0" wp14:anchorId="7383FD90" wp14:editId="1EB01894">
@@ -2839,7 +2099,7 @@
                     </pic:cNvPicPr>
                   </pic:nvPicPr>
                   <pic:blipFill>
-                    <a:blip r:embed="rId18">
+                    <a:blip r:embed="rId20">
                       <a:extLst>
                         <a:ext uri="{28A0092B-C50C-407E-A947-70E740481C1C}">
                           <a14:useLocalDpi xmlns:a14="http://schemas.microsoft.com/office/drawing/2010/main" val="0"/>
@@ -2898,7 +2158,7 @@
           <w:noProof/>
           <w:sz w:val="24"/>
           <w:szCs w:val="24"/>
-          <w:lang w:eastAsia="en-IN"/>
+          <w:lang w:val="en-US" w:bidi="hi-IN"/>
         </w:rPr>
         <w:drawing>
           <wp:inline distT="0" distB="0" distL="0" distR="0" wp14:anchorId="7E4FB713" wp14:editId="612CFD6B">
@@ -2918,7 +2178,7 @@
                     </pic:cNvPicPr>
                   </pic:nvPicPr>
                   <pic:blipFill>
-                    <a:blip r:embed="rId19">
+                    <a:blip r:embed="rId21">
                       <a:extLst>
                         <a:ext uri="{28A0092B-C50C-407E-A947-70E740481C1C}">
                           <a14:useLocalDpi xmlns:a14="http://schemas.microsoft.com/office/drawing/2010/main" val="0"/>
@@ -2970,29 +2230,7 @@
           <w:szCs w:val="32"/>
           <w:lang w:eastAsia="en-IN"/>
         </w:rPr>
-        <w:t xml:space="preserve">Now we run the k-means algorithm to cluster the </w:t>
-      </w:r>
-      <w:proofErr w:type="spellStart"/>
-      <w:r>
-        <w:rPr>
-          <w:rFonts w:ascii="Georgia" w:eastAsia="Times New Roman" w:hAnsi="Georgia" w:cs="Times New Roman"/>
-          <w:spacing w:val="-1"/>
-          <w:sz w:val="32"/>
-          <w:szCs w:val="32"/>
-          <w:lang w:eastAsia="en-IN"/>
-        </w:rPr>
-        <w:t>neighborhoods</w:t>
-      </w:r>
-      <w:proofErr w:type="spellEnd"/>
-      <w:r>
-        <w:rPr>
-          <w:rFonts w:ascii="Georgia" w:eastAsia="Times New Roman" w:hAnsi="Georgia" w:cs="Times New Roman"/>
-          <w:spacing w:val="-1"/>
-          <w:sz w:val="32"/>
-          <w:szCs w:val="32"/>
-          <w:lang w:eastAsia="en-IN"/>
-        </w:rPr>
-        <w:t xml:space="preserve"> into 4 clusters. The no. of clusters is decided by using Elbow method for optimal k. In our scenario the optimal no. of k Is 4.</w:t>
+        <w:t>Now we run the k-means algorithm to cluster the neighborhoods into 4 clusters. The no. of clusters is decided by using Elbow method for optimal k. In our scenario the optimal no. of k Is 4.</w:t>
       </w:r>
     </w:p>
     <w:p>
@@ -3015,29 +2253,7 @@
           <w:szCs w:val="32"/>
           <w:lang w:eastAsia="en-IN"/>
         </w:rPr>
-        <w:t xml:space="preserve">Below horizontal Bar Chart shows the count of most common venues in each cluster. Based on the analysis, we can clearly see the presence of clothing Store/Shopping complex in every cluster which shows the amount of urbanization and development throughout every </w:t>
-      </w:r>
-      <w:proofErr w:type="spellStart"/>
-      <w:r>
-        <w:rPr>
-          <w:rFonts w:ascii="Georgia" w:eastAsia="Times New Roman" w:hAnsi="Georgia" w:cs="Times New Roman"/>
-          <w:spacing w:val="-1"/>
-          <w:sz w:val="32"/>
-          <w:szCs w:val="32"/>
-          <w:lang w:eastAsia="en-IN"/>
-        </w:rPr>
-        <w:t>neighborhood</w:t>
-      </w:r>
-      <w:proofErr w:type="spellEnd"/>
-      <w:r>
-        <w:rPr>
-          <w:rFonts w:ascii="Georgia" w:eastAsia="Times New Roman" w:hAnsi="Georgia" w:cs="Times New Roman"/>
-          <w:spacing w:val="-1"/>
-          <w:sz w:val="32"/>
-          <w:szCs w:val="32"/>
-          <w:lang w:eastAsia="en-IN"/>
-        </w:rPr>
-        <w:t xml:space="preserve"> of Visakhapatnam. Breakfast spots, food restaurants are other common venues in cluster 1 and 2.</w:t>
+        <w:t>Below horizontal Bar Chart shows the count of most common venues in each cluster. Based on the analysis, we can clearly see the presence of clothing Store/Shopping complex in every cluster which shows the amount of urbanization and development throughout every neighborhood of Visakhapatnam. Breakfast spots, food restaurants are other common venues in cluster 1 and 2.</w:t>
       </w:r>
     </w:p>
     <w:p>
@@ -3067,7 +2283,7 @@
           <w:noProof/>
           <w:sz w:val="24"/>
           <w:szCs w:val="24"/>
-          <w:lang w:eastAsia="en-IN"/>
+          <w:lang w:val="en-US" w:bidi="hi-IN"/>
         </w:rPr>
         <w:lastRenderedPageBreak/>
         <w:drawing>
@@ -3088,7 +2304,7 @@
                     </pic:cNvPicPr>
                   </pic:nvPicPr>
                   <pic:blipFill>
-                    <a:blip r:embed="rId20">
+                    <a:blip r:embed="rId22">
                       <a:extLst>
                         <a:ext uri="{28A0092B-C50C-407E-A947-70E740481C1C}">
                           <a14:useLocalDpi xmlns:a14="http://schemas.microsoft.com/office/drawing/2010/main" val="0"/>
@@ -3172,7 +2388,7 @@
           <w:noProof/>
           <w:sz w:val="24"/>
           <w:szCs w:val="24"/>
-          <w:lang w:eastAsia="en-IN"/>
+          <w:lang w:val="en-US" w:bidi="hi-IN"/>
         </w:rPr>
         <w:drawing>
           <wp:inline distT="0" distB="0" distL="0" distR="0" wp14:anchorId="50B3926A" wp14:editId="3E26EC50">
@@ -3192,7 +2408,7 @@
                     </pic:cNvPicPr>
                   </pic:nvPicPr>
                   <pic:blipFill>
-                    <a:blip r:embed="rId21">
+                    <a:blip r:embed="rId23">
                       <a:extLst>
                         <a:ext uri="{28A0092B-C50C-407E-A947-70E740481C1C}">
                           <a14:useLocalDpi xmlns:a14="http://schemas.microsoft.com/office/drawing/2010/main" val="0"/>
@@ -3274,7 +2490,7 @@
           <w:noProof/>
           <w:sz w:val="24"/>
           <w:szCs w:val="24"/>
-          <w:lang w:eastAsia="en-IN"/>
+          <w:lang w:val="en-US" w:bidi="hi-IN"/>
         </w:rPr>
         <w:lastRenderedPageBreak/>
         <w:drawing>
@@ -3295,7 +2511,7 @@
                     </pic:cNvPicPr>
                   </pic:nvPicPr>
                   <pic:blipFill>
-                    <a:blip r:embed="rId22">
+                    <a:blip r:embed="rId24">
                       <a:extLst>
                         <a:ext uri="{28A0092B-C50C-407E-A947-70E740481C1C}">
                           <a14:useLocalDpi xmlns:a14="http://schemas.microsoft.com/office/drawing/2010/main" val="0"/>
@@ -3377,7 +2593,7 @@
           <w:noProof/>
           <w:sz w:val="24"/>
           <w:szCs w:val="24"/>
-          <w:lang w:eastAsia="en-IN"/>
+          <w:lang w:val="en-US" w:bidi="hi-IN"/>
         </w:rPr>
         <w:drawing>
           <wp:inline distT="0" distB="0" distL="0" distR="0" wp14:anchorId="2A3BE365" wp14:editId="0A2412B6">
@@ -3397,7 +2613,7 @@
                     </pic:cNvPicPr>
                   </pic:nvPicPr>
                   <pic:blipFill>
-                    <a:blip r:embed="rId23">
+                    <a:blip r:embed="rId25">
                       <a:extLst>
                         <a:ext uri="{28A0092B-C50C-407E-A947-70E740481C1C}">
                           <a14:useLocalDpi xmlns:a14="http://schemas.microsoft.com/office/drawing/2010/main" val="0"/>
@@ -3449,29 +2665,7 @@
           <w:szCs w:val="32"/>
           <w:lang w:eastAsia="en-IN"/>
         </w:rPr>
-        <w:t xml:space="preserve">We can see the presence of Historic sites, </w:t>
-      </w:r>
-      <w:proofErr w:type="spellStart"/>
-      <w:r>
-        <w:rPr>
-          <w:rFonts w:ascii="Georgia" w:eastAsia="Times New Roman" w:hAnsi="Georgia" w:cs="Times New Roman"/>
-          <w:spacing w:val="-1"/>
-          <w:sz w:val="32"/>
-          <w:szCs w:val="32"/>
-          <w:lang w:eastAsia="en-IN"/>
-        </w:rPr>
-        <w:t>harbor</w:t>
-      </w:r>
-      <w:proofErr w:type="spellEnd"/>
-      <w:r>
-        <w:rPr>
-          <w:rFonts w:ascii="Georgia" w:eastAsia="Times New Roman" w:hAnsi="Georgia" w:cs="Times New Roman"/>
-          <w:spacing w:val="-1"/>
-          <w:sz w:val="32"/>
-          <w:szCs w:val="32"/>
-          <w:lang w:eastAsia="en-IN"/>
-        </w:rPr>
-        <w:t xml:space="preserve">, fish markets and beach which gives us some idea on the geographical similarity between Vizag and SFO. Let’s Visualize this in word </w:t>
+        <w:t xml:space="preserve">We can see the presence of Historic sites, harbor, fish markets and beach which gives us some idea on the geographical similarity between Vizag and SFO. Let’s Visualize this in word </w:t>
       </w:r>
       <w:r>
         <w:rPr>
@@ -3549,25 +2743,7 @@
           <w:sz w:val="32"/>
           <w:szCs w:val="32"/>
         </w:rPr>
-        <w:t xml:space="preserve">Though we could show limited results in demographic and geographical factors from the given data set in the clustering and segmentation of the two cities and word clouds of the Wikipedia pages of Visakhapatnam and </w:t>
-      </w:r>
-      <w:r>
-        <w:rPr>
-          <w:rFonts w:ascii="Georgia" w:hAnsi="Georgia"/>
-          <w:spacing w:val="-1"/>
-          <w:sz w:val="32"/>
-          <w:szCs w:val="32"/>
-        </w:rPr>
-        <w:t>Toronto</w:t>
-      </w:r>
-      <w:r>
-        <w:rPr>
-          <w:rFonts w:ascii="Georgia" w:hAnsi="Georgia"/>
-          <w:spacing w:val="-1"/>
-          <w:sz w:val="32"/>
-          <w:szCs w:val="32"/>
-        </w:rPr>
-        <w:t xml:space="preserve">, but we could bring out some business ideas on the new venue categories like dance studios, juice bars, coffee shops, event spaces and wide range of restaurants like sushi restaurant, Mediterranean restaurant etc. which can be tailored based on the priorities and interests of local population in Visakhapatnam. </w:t>
+        <w:t xml:space="preserve">Though we could show limited results in demographic and geographical factors from the given data set in the clustering and segmentation of the two cities and word clouds of the Wikipedia pages of Visakhapatnam and Toronto, but we could bring out some business ideas on the new venue categories like dance studios, juice bars, coffee shops, event spaces and wide range of restaurants like sushi restaurant, Mediterranean restaurant etc. which can be tailored based on the priorities and interests of local population in Visakhapatnam. </w:t>
       </w:r>
     </w:p>
     <w:p>
@@ -3659,7 +2835,6 @@
           <w:szCs w:val="32"/>
         </w:rPr>
       </w:pPr>
-      <w:bookmarkStart w:id="1" w:name="_GoBack"/>
       <w:r>
         <w:rPr>
           <w:rFonts w:ascii="Georgia" w:hAnsi="Georgia" w:cs="Segoe UI"/>
@@ -3667,17 +2842,7 @@
           <w:sz w:val="32"/>
           <w:szCs w:val="32"/>
         </w:rPr>
-        <w:t xml:space="preserve">Educational Institutions </w:t>
-      </w:r>
-      <w:bookmarkEnd w:id="1"/>
-      <w:r>
-        <w:rPr>
-          <w:rFonts w:ascii="Georgia" w:hAnsi="Georgia" w:cs="Segoe UI"/>
-          <w:spacing w:val="-1"/>
-          <w:sz w:val="32"/>
-          <w:szCs w:val="32"/>
-        </w:rPr>
-        <w:t>data can be explored further.</w:t>
+        <w:t>Educational Institutions data can be explored further.</w:t>
       </w:r>
     </w:p>
     <w:p>
@@ -3704,27 +2869,7 @@
           <w:sz w:val="32"/>
           <w:szCs w:val="32"/>
         </w:rPr>
-        <w:t>Business investor looking for real estate investment can further explore areas/</w:t>
-      </w:r>
-      <w:proofErr w:type="spellStart"/>
-      <w:r>
-        <w:rPr>
-          <w:rFonts w:ascii="Georgia" w:hAnsi="Georgia" w:cs="Segoe UI"/>
-          <w:spacing w:val="-1"/>
-          <w:sz w:val="32"/>
-          <w:szCs w:val="32"/>
-        </w:rPr>
-        <w:t>neighborhoods</w:t>
-      </w:r>
-      <w:proofErr w:type="spellEnd"/>
-      <w:r>
-        <w:rPr>
-          <w:rFonts w:ascii="Georgia" w:hAnsi="Georgia" w:cs="Segoe UI"/>
-          <w:spacing w:val="-1"/>
-          <w:sz w:val="32"/>
-          <w:szCs w:val="32"/>
-        </w:rPr>
-        <w:t xml:space="preserve"> in cluster 1 of Visakhapatnam as these are the areas having the highest development with restaurants, breakfast spots, shopping complex etc. as compared to the places in other clusters.</w:t>
+        <w:t>Business investor looking for real estate investment can further explore areas/neighborhoods in cluster 1 of Visakhapatnam as these are the areas having the highest development with restaurants, breakfast spots, shopping complex etc. as compared to the places in other clusters.</w:t>
       </w:r>
     </w:p>
     <w:p>
@@ -3751,27 +2896,7 @@
           <w:sz w:val="32"/>
           <w:szCs w:val="32"/>
         </w:rPr>
-        <w:t xml:space="preserve">For people interested in coming up with </w:t>
-      </w:r>
-      <w:proofErr w:type="spellStart"/>
-      <w:r>
-        <w:rPr>
-          <w:rFonts w:ascii="Georgia" w:hAnsi="Georgia" w:cs="Segoe UI"/>
-          <w:spacing w:val="-1"/>
-          <w:sz w:val="32"/>
-          <w:szCs w:val="32"/>
-        </w:rPr>
-        <w:t>startup</w:t>
-      </w:r>
-      <w:proofErr w:type="spellEnd"/>
-      <w:r>
-        <w:rPr>
-          <w:rFonts w:ascii="Georgia" w:hAnsi="Georgia" w:cs="Segoe UI"/>
-          <w:spacing w:val="-1"/>
-          <w:sz w:val="32"/>
-          <w:szCs w:val="32"/>
-        </w:rPr>
-        <w:t xml:space="preserve"> ideas in the food sector of smart city — dance studios, juice bars, coffee shops, event spaces and wide range of restaurants like sushi </w:t>
+        <w:t xml:space="preserve">For people interested in coming up with startup ideas in the food sector of smart city — dance studios, juice bars, coffee shops, event spaces and wide range of restaurants like sushi </w:t>
       </w:r>
       <w:r>
         <w:rPr>
@@ -3862,66 +2987,19 @@
         </w:rPr>
         <w:t>[1] </w:t>
       </w:r>
-      <w:proofErr w:type="spellStart"/>
-      <w:r>
-        <w:rPr>
-          <w:rFonts w:ascii="Georgia" w:hAnsi="Georgia" w:cs="Segoe UI"/>
-          <w:spacing w:val="-1"/>
-          <w:sz w:val="32"/>
-          <w:szCs w:val="32"/>
-        </w:rPr>
-        <w:fldChar w:fldCharType="begin"/>
-      </w:r>
-      <w:r>
-        <w:rPr>
-          <w:rFonts w:ascii="Georgia" w:hAnsi="Georgia" w:cs="Segoe UI"/>
-          <w:spacing w:val="-1"/>
-          <w:sz w:val="32"/>
-          <w:szCs w:val="32"/>
-        </w:rPr>
-        <w:instrText xml:space="preserve"> HYPERLINK "https://www.yovizag.com/visakhapatnam-vizag-pin-code/" \t "_blank" </w:instrText>
-      </w:r>
-      <w:r>
-        <w:rPr>
-          <w:rFonts w:ascii="Georgia" w:hAnsi="Georgia" w:cs="Segoe UI"/>
-          <w:spacing w:val="-1"/>
-          <w:sz w:val="32"/>
-          <w:szCs w:val="32"/>
-        </w:rPr>
-        <w:fldChar w:fldCharType="separate"/>
-      </w:r>
-      <w:r>
-        <w:rPr>
-          <w:rStyle w:val="Hyperlink"/>
-          <w:rFonts w:ascii="Georgia" w:hAnsi="Georgia" w:cs="Segoe UI"/>
-          <w:spacing w:val="-1"/>
-          <w:sz w:val="32"/>
-          <w:szCs w:val="32"/>
-          <w:u w:val="none"/>
-        </w:rPr>
-        <w:t>Yo!Vizag</w:t>
-      </w:r>
-      <w:proofErr w:type="spellEnd"/>
-      <w:r>
-        <w:rPr>
-          <w:rStyle w:val="Hyperlink"/>
-          <w:rFonts w:ascii="Georgia" w:hAnsi="Georgia" w:cs="Segoe UI"/>
-          <w:spacing w:val="-1"/>
-          <w:sz w:val="32"/>
-          <w:szCs w:val="32"/>
-          <w:u w:val="none"/>
-        </w:rPr>
-        <w:t xml:space="preserve"> — City’s Exclusive Magazine and Portal</w:t>
-      </w:r>
-      <w:r>
-        <w:rPr>
-          <w:rFonts w:ascii="Georgia" w:hAnsi="Georgia" w:cs="Segoe UI"/>
-          <w:spacing w:val="-1"/>
-          <w:sz w:val="32"/>
-          <w:szCs w:val="32"/>
-        </w:rPr>
-        <w:fldChar w:fldCharType="end"/>
-      </w:r>
+      <w:hyperlink r:id="rId26" w:tgtFrame="_blank" w:history="1">
+        <w:r>
+          <w:rPr>
+            <w:rStyle w:val="Hyperlink"/>
+            <w:rFonts w:ascii="Georgia" w:hAnsi="Georgia" w:cs="Segoe UI"/>
+            <w:spacing w:val="-1"/>
+            <w:sz w:val="32"/>
+            <w:szCs w:val="32"/>
+            <w:u w:val="none"/>
+          </w:rPr>
+          <w:t>Yo!Vizag — City’s Exclusive Magazine and Portal</w:t>
+        </w:r>
+      </w:hyperlink>
     </w:p>
     <w:p>
       <w:pPr>
@@ -3949,7 +3027,7 @@
         </w:rPr>
         <w:t>[2] </w:t>
       </w:r>
-      <w:hyperlink r:id="rId24" w:tgtFrame="_blank" w:history="1">
+      <w:hyperlink r:id="rId27" w:tgtFrame="_blank" w:history="1">
         <w:r>
           <w:rPr>
             <w:rStyle w:val="Hyperlink"/>
@@ -3989,7 +3067,7 @@
         </w:rPr>
         <w:t>[3] </w:t>
       </w:r>
-      <w:hyperlink r:id="rId25" w:tgtFrame="_blank" w:history="1">
+      <w:hyperlink r:id="rId28" w:tgtFrame="_blank" w:history="1">
         <w:r>
           <w:rPr>
             <w:rStyle w:val="Hyperlink"/>
@@ -4029,7 +3107,7 @@
         </w:rPr>
         <w:t>[4] </w:t>
       </w:r>
-      <w:hyperlink r:id="rId26" w:tgtFrame="_blank" w:history="1">
+      <w:hyperlink r:id="rId29" w:tgtFrame="_blank" w:history="1">
         <w:r>
           <w:rPr>
             <w:rStyle w:val="Hyperlink"/>
@@ -4039,18 +3117,7 @@
             <w:szCs w:val="32"/>
             <w:u w:val="none"/>
           </w:rPr>
-          <w:t>Toronto</w:t>
-        </w:r>
-        <w:r>
-          <w:rPr>
-            <w:rStyle w:val="Hyperlink"/>
-            <w:rFonts w:ascii="Georgia" w:hAnsi="Georgia" w:cs="Segoe UI"/>
-            <w:spacing w:val="-1"/>
-            <w:sz w:val="32"/>
-            <w:szCs w:val="32"/>
-            <w:u w:val="none"/>
-          </w:rPr>
-          <w:t xml:space="preserve"> Wikipedia Page</w:t>
+          <w:t>Toronto Wikipedia Page</w:t>
         </w:r>
       </w:hyperlink>
     </w:p>
@@ -4080,7 +3147,7 @@
         </w:rPr>
         <w:t>[5] </w:t>
       </w:r>
-      <w:hyperlink r:id="rId27" w:tgtFrame="_blank" w:history="1">
+      <w:hyperlink r:id="rId30" w:tgtFrame="_blank" w:history="1">
         <w:r>
           <w:rPr>
             <w:rStyle w:val="Hyperlink"/>
@@ -4120,7 +3187,7 @@
         </w:rPr>
         <w:t>[6] </w:t>
       </w:r>
-      <w:hyperlink r:id="rId28" w:tgtFrame="_blank" w:history="1">
+      <w:hyperlink r:id="rId31" w:tgtFrame="_blank" w:history="1">
         <w:r>
           <w:rPr>
             <w:rStyle w:val="Hyperlink"/>
@@ -4160,7 +3227,7 @@
         </w:rPr>
         <w:t>[7] </w:t>
       </w:r>
-      <w:hyperlink r:id="rId29" w:tgtFrame="_blank" w:history="1">
+      <w:hyperlink r:id="rId32" w:tgtFrame="_blank" w:history="1">
         <w:r>
           <w:rPr>
             <w:rStyle w:val="Hyperlink"/>
@@ -4200,7 +3267,7 @@
         </w:rPr>
         <w:t>[8] </w:t>
       </w:r>
-      <w:hyperlink r:id="rId30" w:tgtFrame="_blank" w:history="1">
+      <w:hyperlink r:id="rId33" w:tgtFrame="_blank" w:history="1">
         <w:r>
           <w:rPr>
             <w:rStyle w:val="Hyperlink"/>
@@ -4226,7 +3293,7 @@
 </file>
 
 <file path=word/numbering.xml><?xml version="1.0" encoding="utf-8"?>
-<w:numbering xmlns:wpc="http://schemas.microsoft.com/office/word/2010/wordprocessingCanvas" xmlns:cx="http://schemas.microsoft.com/office/drawing/2014/chartex" xmlns:cx1="http://schemas.microsoft.com/office/drawing/2015/9/8/chartex" xmlns:cx2="http://schemas.microsoft.com/office/drawing/2015/10/21/chartex" xmlns:cx3="http://schemas.microsoft.com/office/drawing/2016/5/9/chartex" xmlns:cx4="http://schemas.microsoft.com/office/drawing/2016/5/10/chartex" xmlns:cx5="http://schemas.microsoft.com/office/drawing/2016/5/11/chartex" xmlns:cx6="http://schemas.microsoft.com/office/drawing/2016/5/12/chartex" xmlns:cx7="http://schemas.microsoft.com/office/drawing/2016/5/13/chartex" xmlns:cx8="http://schemas.microsoft.com/office/drawing/2016/5/14/chartex" xmlns:mc="http://schemas.openxmlformats.org/markup-compatibility/2006" xmlns:aink="http://schemas.microsoft.com/office/drawing/2016/ink" xmlns:am3d="http://schemas.microsoft.com/office/drawing/2017/model3d" xmlns:o="urn:schemas-microsoft-com:office:office" xmlns:r="http://schemas.openxmlformats.org/officeDocument/2006/relationships" xmlns:m="http://schemas.openxmlformats.org/officeDocument/2006/math" xmlns:v="urn:schemas-microsoft-com:vml" xmlns:wp14="http://schemas.microsoft.com/office/word/2010/wordprocessingDrawing" xmlns:wp="http://schemas.openxmlformats.org/drawingml/2006/wordprocessingDrawing" xmlns:w10="urn:schemas-microsoft-com:office:word" xmlns:w="http://schemas.openxmlformats.org/wordprocessingml/2006/main" xmlns:w14="http://schemas.microsoft.com/office/word/2010/wordml" xmlns:w15="http://schemas.microsoft.com/office/word/2012/wordml" xmlns:w16cid="http://schemas.microsoft.com/office/word/2016/wordml/cid" xmlns:w16se="http://schemas.microsoft.com/office/word/2015/wordml/symex" xmlns:wpg="http://schemas.microsoft.com/office/word/2010/wordprocessingGroup" xmlns:wpi="http://schemas.microsoft.com/office/word/2010/wordprocessingInk" xmlns:wne="http://schemas.microsoft.com/office/word/2006/wordml" xmlns:wps="http://schemas.microsoft.com/office/word/2010/wordprocessingShape" mc:Ignorable="w14 w15 w16se w16cid wp14">
+<w:numbering xmlns:wpc="http://schemas.microsoft.com/office/word/2010/wordprocessingCanvas" xmlns:cx="http://schemas.microsoft.com/office/drawing/2014/chartex" xmlns:cx1="http://schemas.microsoft.com/office/drawing/2015/9/8/chartex" xmlns:mc="http://schemas.openxmlformats.org/markup-compatibility/2006" xmlns:o="urn:schemas-microsoft-com:office:office" xmlns:r="http://schemas.openxmlformats.org/officeDocument/2006/relationships" xmlns:m="http://schemas.openxmlformats.org/officeDocument/2006/math" xmlns:v="urn:schemas-microsoft-com:vml" xmlns:wp14="http://schemas.microsoft.com/office/word/2010/wordprocessingDrawing" xmlns:wp="http://schemas.openxmlformats.org/drawingml/2006/wordprocessingDrawing" xmlns:w10="urn:schemas-microsoft-com:office:word" xmlns:w="http://schemas.openxmlformats.org/wordprocessingml/2006/main" xmlns:w14="http://schemas.microsoft.com/office/word/2010/wordml" xmlns:w15="http://schemas.microsoft.com/office/word/2012/wordml" xmlns:w16se="http://schemas.microsoft.com/office/word/2015/wordml/symex" xmlns:wpg="http://schemas.microsoft.com/office/word/2010/wordprocessingGroup" xmlns:wpi="http://schemas.microsoft.com/office/word/2010/wordprocessingInk" xmlns:wne="http://schemas.microsoft.com/office/word/2006/wordml" xmlns:wps="http://schemas.microsoft.com/office/word/2010/wordprocessingShape" mc:Ignorable="w14 w15 w16se wp14">
   <w:abstractNum w:abstractNumId="0" w15:restartNumberingAfterBreak="0">
     <w:nsid w:val="1E462467"/>
     <w:multiLevelType w:val="multilevel"/>
@@ -4767,7 +3834,7 @@
 </file>
 
 <file path=word/styles.xml><?xml version="1.0" encoding="utf-8"?>
-<w:styles xmlns:mc="http://schemas.openxmlformats.org/markup-compatibility/2006" xmlns:r="http://schemas.openxmlformats.org/officeDocument/2006/relationships" xmlns:w="http://schemas.openxmlformats.org/wordprocessingml/2006/main" xmlns:w14="http://schemas.microsoft.com/office/word/2010/wordml" xmlns:w15="http://schemas.microsoft.com/office/word/2012/wordml" xmlns:w16cid="http://schemas.microsoft.com/office/word/2016/wordml/cid" xmlns:w16se="http://schemas.microsoft.com/office/word/2015/wordml/symex" mc:Ignorable="w14 w15 w16se w16cid">
+<w:styles xmlns:mc="http://schemas.openxmlformats.org/markup-compatibility/2006" xmlns:r="http://schemas.openxmlformats.org/officeDocument/2006/relationships" xmlns:w="http://schemas.openxmlformats.org/wordprocessingml/2006/main" xmlns:w14="http://schemas.microsoft.com/office/word/2010/wordml" xmlns:w15="http://schemas.microsoft.com/office/word/2012/wordml" xmlns:w16se="http://schemas.microsoft.com/office/word/2015/wordml/symex" mc:Ignorable="w14 w15 w16se">
   <w:docDefaults>
     <w:rPrDefault>
       <w:rPr>
@@ -4783,7 +3850,7 @@
       </w:pPr>
     </w:pPrDefault>
   </w:docDefaults>
-  <w:latentStyles w:defLockedState="0" w:defUIPriority="99" w:defSemiHidden="0" w:defUnhideWhenUsed="0" w:defQFormat="0" w:count="376">
+  <w:latentStyles w:defLockedState="0" w:defUIPriority="99" w:defSemiHidden="0" w:defUnhideWhenUsed="0" w:defQFormat="0" w:count="371">
     <w:lsdException w:name="Normal" w:uiPriority="0" w:qFormat="1"/>
     <w:lsdException w:name="heading 1" w:uiPriority="9" w:qFormat="1"/>
     <w:lsdException w:name="heading 2" w:semiHidden="1" w:uiPriority="9" w:unhideWhenUsed="1" w:qFormat="1"/>
@@ -5155,11 +4222,6 @@
     <w:lsdException w:name="List Table 5 Dark Accent 6" w:uiPriority="50"/>
     <w:lsdException w:name="List Table 6 Colorful Accent 6" w:uiPriority="51"/>
     <w:lsdException w:name="List Table 7 Colorful Accent 6" w:uiPriority="52"/>
-    <w:lsdException w:name="Mention" w:semiHidden="1" w:unhideWhenUsed="1"/>
-    <w:lsdException w:name="Smart Hyperlink" w:semiHidden="1" w:unhideWhenUsed="1"/>
-    <w:lsdException w:name="Hashtag" w:semiHidden="1" w:unhideWhenUsed="1"/>
-    <w:lsdException w:name="Unresolved Mention" w:semiHidden="1" w:unhideWhenUsed="1"/>
-    <w:lsdException w:name="Smart Link" w:semiHidden="1" w:unhideWhenUsed="1"/>
   </w:latentStyles>
   <w:style w:type="paragraph" w:default="1" w:styleId="Normal">
     <w:name w:val="Normal"/>

</xml_diff>